<commit_message>
Actualización de documento ETS
</commit_message>
<xml_diff>
--- a/Documentos/Proceso de diseño/Documentos arquitectura Metropolitano/MTI-III-ETS DPV - CONCILIACIÓN BANCARIA FACTURACION 3.3.docx
+++ b/Documentos/Proceso de diseño/Documentos arquitectura Metropolitano/MTI-III-ETS DPV - CONCILIACIÓN BANCARIA FACTURACION 3.3.docx
@@ -2437,20 +2437,8 @@
                 <w:sz w:val="20"/>
                 <w:lang w:val="pt-BR"/>
               </w:rPr>
-              <w:t xml:space="preserve">N° </w:t>
-            </w:r>
-            <w:proofErr w:type="spellStart"/>
-            <w:r>
-              <w:rPr>
-                <w:rFonts w:ascii="Arial" w:hAnsi="Arial" w:cs="Arial"/>
-                <w:b/>
-                <w:bCs/>
-                <w:sz w:val="20"/>
-                <w:lang w:val="pt-BR"/>
-              </w:rPr>
-              <w:t>Remedy</w:t>
-            </w:r>
-            <w:proofErr w:type="spellEnd"/>
+              <w:t>N° Remedy</w:t>
+            </w:r>
           </w:p>
         </w:tc>
         <w:tc>
@@ -2709,23 +2697,7 @@
                 <w:rFonts w:ascii="Arial" w:hAnsi="Arial" w:cs="Arial"/>
                 <w:sz w:val="20"/>
               </w:rPr>
-              <w:t xml:space="preserve">Generación de múltiples </w:t>
-            </w:r>
-            <w:proofErr w:type="spellStart"/>
-            <w:r>
-              <w:rPr>
-                <w:rFonts w:ascii="Arial" w:hAnsi="Arial" w:cs="Arial"/>
-                <w:sz w:val="20"/>
-              </w:rPr>
-              <w:t>TransBans</w:t>
-            </w:r>
-            <w:proofErr w:type="spellEnd"/>
-            <w:r>
-              <w:rPr>
-                <w:rFonts w:ascii="Arial" w:hAnsi="Arial" w:cs="Arial"/>
-                <w:sz w:val="20"/>
-              </w:rPr>
-              <w:t>.</w:t>
+              <w:t>Generación de múltiples TransBans.</w:t>
             </w:r>
           </w:p>
         </w:tc>
@@ -2818,23 +2790,7 @@
                 <w:rFonts w:ascii="Arial" w:hAnsi="Arial" w:cs="Arial"/>
                 <w:sz w:val="20"/>
               </w:rPr>
-              <w:t xml:space="preserve">Con base a los movimientos conciliados, es decir la interrelación existente entre un registro en estado de cuenta (Externo) y un documento pendiente de pago debe ser capaz de registrar ni uno, uno o múltiples </w:t>
-            </w:r>
-            <w:proofErr w:type="spellStart"/>
-            <w:r>
-              <w:rPr>
-                <w:rFonts w:ascii="Arial" w:hAnsi="Arial" w:cs="Arial"/>
-                <w:sz w:val="20"/>
-              </w:rPr>
-              <w:t>TransBan</w:t>
-            </w:r>
-            <w:proofErr w:type="spellEnd"/>
-            <w:r>
-              <w:rPr>
-                <w:rFonts w:ascii="Arial" w:hAnsi="Arial" w:cs="Arial"/>
-                <w:sz w:val="20"/>
-              </w:rPr>
-              <w:t xml:space="preserve"> (Folios de Transferencia Bancara)</w:t>
+              <w:t>Con base a los movimientos conciliados, es decir la interrelación existente entre un registro en estado de cuenta (Externo) y un documento pendiente de pago debe ser capaz de registrar ni uno, uno o múltiples TransBan (Folios de Transferencia Bancara)</w:t>
             </w:r>
           </w:p>
           <w:p>
@@ -2859,23 +2815,7 @@
                 <w:rFonts w:ascii="Arial" w:hAnsi="Arial" w:cs="Arial"/>
                 <w:sz w:val="20"/>
               </w:rPr>
-              <w:t>Con la inclusión de esta capacidad el proceso que actualmente existe para edificios administrados (</w:t>
-            </w:r>
-            <w:proofErr w:type="spellStart"/>
-            <w:r>
-              <w:rPr>
-                <w:rFonts w:ascii="Arial" w:hAnsi="Arial" w:cs="Arial"/>
-                <w:sz w:val="20"/>
-              </w:rPr>
-              <w:t>Metropoli</w:t>
-            </w:r>
-            <w:proofErr w:type="spellEnd"/>
-            <w:r>
-              <w:rPr>
-                <w:rFonts w:ascii="Arial" w:hAnsi="Arial" w:cs="Arial"/>
-                <w:sz w:val="20"/>
-              </w:rPr>
-              <w:t>) no debe ser afectado.</w:t>
+              <w:t>Con la inclusión de esta capacidad el proceso que actualmente existe para edificios administrados (Metropoli) no debe ser afectado.</w:t>
             </w:r>
           </w:p>
           <w:p>
@@ -2900,23 +2840,7 @@
                 <w:rFonts w:ascii="Arial" w:hAnsi="Arial" w:cs="Arial"/>
                 <w:sz w:val="20"/>
               </w:rPr>
-              <w:t xml:space="preserve">El sistema debe contar con un parámetro de tipo entero que permita establecer la cantidad de documentos relacionados a una </w:t>
-            </w:r>
-            <w:proofErr w:type="spellStart"/>
-            <w:r>
-              <w:rPr>
-                <w:rFonts w:ascii="Arial" w:hAnsi="Arial" w:cs="Arial"/>
-                <w:sz w:val="20"/>
-              </w:rPr>
-              <w:t>TransBan</w:t>
-            </w:r>
-            <w:proofErr w:type="spellEnd"/>
-            <w:r>
-              <w:rPr>
-                <w:rFonts w:ascii="Arial" w:hAnsi="Arial" w:cs="Arial"/>
-                <w:sz w:val="20"/>
-              </w:rPr>
-              <w:t>.</w:t>
+              <w:t>El sistema debe contar con un parámetro de tipo entero que permita establecer la cantidad de documentos relacionados a una TransBan.</w:t>
             </w:r>
           </w:p>
         </w:tc>
@@ -3277,7 +3201,6 @@
         </w:rPr>
         <w:t xml:space="preserve"> movimientos de tipo </w:t>
       </w:r>
-      <w:proofErr w:type="spellStart"/>
       <w:r>
         <w:rPr>
           <w:rFonts w:ascii="Arial" w:hAnsi="Arial" w:cs="Arial"/>
@@ -3287,7 +3210,6 @@
         </w:rPr>
         <w:t>TransBan</w:t>
       </w:r>
-      <w:proofErr w:type="spellEnd"/>
       <w:r>
         <w:rPr>
           <w:rFonts w:ascii="Arial" w:hAnsi="Arial" w:cs="Arial"/>
@@ -3327,7 +3249,6 @@
         </w:rPr>
         <w:t xml:space="preserve">Crear un parámetro que gobernará la cantidad máxima de documentos que pueden estar relacionados a una </w:t>
       </w:r>
-      <w:proofErr w:type="spellStart"/>
       <w:r>
         <w:rPr>
           <w:rFonts w:ascii="Arial" w:hAnsi="Arial" w:cs="Arial"/>
@@ -3337,7 +3258,6 @@
         </w:rPr>
         <w:t>TransBan</w:t>
       </w:r>
-      <w:proofErr w:type="spellEnd"/>
       <w:r>
         <w:rPr>
           <w:rFonts w:ascii="Arial" w:hAnsi="Arial" w:cs="Arial"/>
@@ -3437,44 +3357,24 @@
           <w:sz w:val="20"/>
           <w:szCs w:val="20"/>
         </w:rPr>
-        <w:t xml:space="preserve">Si el máximo de documentos vinculados a una </w:t>
-      </w:r>
-      <w:proofErr w:type="spellStart"/>
+        <w:t xml:space="preserve">Si el máximo de documentos vinculados a una TransBan es excedido el sistema deberá sin asistencia del usuario generar una o más </w:t>
+      </w:r>
       <w:r>
         <w:rPr>
           <w:rFonts w:ascii="Arial" w:hAnsi="Arial" w:cs="Arial"/>
           <w:sz w:val="20"/>
           <w:szCs w:val="20"/>
         </w:rPr>
-        <w:t>TransBan</w:t>
-      </w:r>
-      <w:proofErr w:type="spellEnd"/>
+        <w:t xml:space="preserve">folios de </w:t>
+      </w:r>
       <w:r>
         <w:rPr>
           <w:rFonts w:ascii="Arial" w:hAnsi="Arial" w:cs="Arial"/>
           <w:sz w:val="20"/>
           <w:szCs w:val="20"/>
         </w:rPr>
-        <w:t xml:space="preserve"> es excedido el sistema deberá sin asistencia del usuario generar una o más </w:t>
-      </w:r>
-      <w:r>
-        <w:rPr>
-          <w:rFonts w:ascii="Arial" w:hAnsi="Arial" w:cs="Arial"/>
-          <w:sz w:val="20"/>
-          <w:szCs w:val="20"/>
-        </w:rPr>
-        <w:t xml:space="preserve">folios de </w:t>
-      </w:r>
-      <w:proofErr w:type="spellStart"/>
-      <w:r>
-        <w:rPr>
-          <w:rFonts w:ascii="Arial" w:hAnsi="Arial" w:cs="Arial"/>
-          <w:sz w:val="20"/>
-          <w:szCs w:val="20"/>
-        </w:rPr>
         <w:t>TransBan</w:t>
       </w:r>
-      <w:proofErr w:type="spellEnd"/>
       <w:r>
         <w:rPr>
           <w:rFonts w:ascii="Arial" w:hAnsi="Arial" w:cs="Arial"/>
@@ -3541,41 +3441,13 @@
         </w:rPr>
         <w:t xml:space="preserve">Utilice </w:t>
       </w:r>
-      <w:proofErr w:type="spellStart"/>
       <w:r>
         <w:rPr>
           <w:rFonts w:ascii="Arial" w:hAnsi="Arial" w:cs="Arial"/>
           <w:sz w:val="20"/>
           <w:szCs w:val="20"/>
         </w:rPr>
-        <w:t>Github</w:t>
-      </w:r>
-      <w:proofErr w:type="spellEnd"/>
-      <w:r>
-        <w:rPr>
-          <w:rFonts w:ascii="Arial" w:hAnsi="Arial" w:cs="Arial"/>
-          <w:sz w:val="20"/>
-          <w:szCs w:val="20"/>
-        </w:rPr>
-        <w:t xml:space="preserve"> Desktop o </w:t>
-      </w:r>
-      <w:proofErr w:type="spellStart"/>
-      <w:r>
-        <w:rPr>
-          <w:rFonts w:ascii="Arial" w:hAnsi="Arial" w:cs="Arial"/>
-          <w:sz w:val="20"/>
-          <w:szCs w:val="20"/>
-        </w:rPr>
-        <w:t>Sourcetree</w:t>
-      </w:r>
-      <w:proofErr w:type="spellEnd"/>
-      <w:r>
-        <w:rPr>
-          <w:rFonts w:ascii="Arial" w:hAnsi="Arial" w:cs="Arial"/>
-          <w:sz w:val="20"/>
-          <w:szCs w:val="20"/>
-        </w:rPr>
-        <w:t xml:space="preserve"> para conectarse al repositorio</w:t>
+        <w:t>Github Desktop o Sourcetree para conectarse al repositorio</w:t>
       </w:r>
     </w:p>
     <w:p>
@@ -3616,25 +3488,7 @@
           <w:sz w:val="20"/>
           <w:szCs w:val="20"/>
         </w:rPr>
-        <w:t xml:space="preserve"> tomado de la rama “</w:t>
-      </w:r>
-      <w:proofErr w:type="spellStart"/>
-      <w:r>
-        <w:rPr>
-          <w:rFonts w:ascii="Arial" w:hAnsi="Arial" w:cs="Arial"/>
-          <w:sz w:val="20"/>
-          <w:szCs w:val="20"/>
-        </w:rPr>
-        <w:t>development</w:t>
-      </w:r>
-      <w:proofErr w:type="spellEnd"/>
-      <w:r>
-        <w:rPr>
-          <w:rFonts w:ascii="Arial" w:hAnsi="Arial" w:cs="Arial"/>
-          <w:sz w:val="20"/>
-          <w:szCs w:val="20"/>
-        </w:rPr>
-        <w:t>”</w:t>
+        <w:t xml:space="preserve"> tomado de la rama “development”</w:t>
       </w:r>
     </w:p>
     <w:p>
@@ -3851,25 +3705,7 @@
           <w:szCs w:val="20"/>
         </w:rPr>
         <w:tab/>
-        <w:t xml:space="preserve">Debido a que el proceso implica la carga de un archivo externo, éste deberá ser validado y a través de un formulario el usuario será informado de las incidencias o de los registros que han sido cargados a un área de </w:t>
-      </w:r>
-      <w:proofErr w:type="spellStart"/>
-      <w:r>
-        <w:rPr>
-          <w:rFonts w:ascii="Arial" w:hAnsi="Arial" w:cs="Arial"/>
-          <w:sz w:val="20"/>
-          <w:szCs w:val="20"/>
-        </w:rPr>
-        <w:t>staging</w:t>
-      </w:r>
-      <w:proofErr w:type="spellEnd"/>
-      <w:r>
-        <w:rPr>
-          <w:rFonts w:ascii="Arial" w:hAnsi="Arial" w:cs="Arial"/>
-          <w:sz w:val="20"/>
-          <w:szCs w:val="20"/>
-        </w:rPr>
-        <w:t>.</w:t>
+        <w:t>Debido a que el proceso implica la carga de un archivo externo, éste deberá ser validado y a través de un formulario el usuario será informado de las incidencias o de los registros que han sido cargados a un área de staging.</w:t>
       </w:r>
     </w:p>
     <w:p>
@@ -3911,7 +3747,6 @@
         </w:rPr>
         <w:t xml:space="preserve"> para </w:t>
       </w:r>
-      <w:proofErr w:type="spellStart"/>
       <w:r>
         <w:rPr>
           <w:rFonts w:ascii="Arial" w:hAnsi="Arial" w:cs="Arial"/>
@@ -3922,7 +3757,6 @@
         </w:rPr>
         <w:t>TransBans</w:t>
       </w:r>
-      <w:proofErr w:type="spellEnd"/>
       <w:r>
         <w:rPr>
           <w:rFonts w:ascii="Arial" w:hAnsi="Arial" w:cs="Arial"/>
@@ -3958,7 +3792,6 @@
         </w:rPr>
         <w:t xml:space="preserve">Con la finalidad de que el sistema vincule a un determinado folio de conciliación múltiples </w:t>
       </w:r>
-      <w:proofErr w:type="spellStart"/>
       <w:r>
         <w:rPr>
           <w:rFonts w:ascii="Arial" w:hAnsi="Arial" w:cs="Arial"/>
@@ -3968,7 +3801,6 @@
         </w:rPr>
         <w:t>TransBan</w:t>
       </w:r>
-      <w:proofErr w:type="spellEnd"/>
       <w:r>
         <w:rPr>
           <w:rFonts w:ascii="Arial" w:hAnsi="Arial" w:cs="Arial"/>
@@ -4067,7 +3899,6 @@
         </w:rPr>
         <w:t xml:space="preserve">La relación entre un folio de conciliación y los folios de </w:t>
       </w:r>
-      <w:proofErr w:type="spellStart"/>
       <w:r>
         <w:rPr>
           <w:rFonts w:ascii="Arial" w:hAnsi="Arial" w:cs="Arial"/>
@@ -4077,7 +3908,6 @@
         </w:rPr>
         <w:t>TransBan</w:t>
       </w:r>
-      <w:proofErr w:type="spellEnd"/>
     </w:p>
     <w:p>
       <w:pPr>
@@ -4101,7 +3931,6 @@
         </w:rPr>
         <w:t xml:space="preserve">La relación existente entre un folio de </w:t>
       </w:r>
-      <w:proofErr w:type="spellStart"/>
       <w:r>
         <w:rPr>
           <w:rFonts w:ascii="Arial" w:hAnsi="Arial" w:cs="Arial"/>
@@ -4111,7 +3940,6 @@
         </w:rPr>
         <w:t>TransBan</w:t>
       </w:r>
-      <w:proofErr w:type="spellEnd"/>
       <w:r>
         <w:rPr>
           <w:rFonts w:ascii="Arial" w:hAnsi="Arial" w:cs="Arial"/>
@@ -4143,7 +3971,6 @@
         </w:rPr>
         <w:t xml:space="preserve">En presencia de </w:t>
       </w:r>
-      <w:proofErr w:type="spellStart"/>
       <w:r>
         <w:rPr>
           <w:rFonts w:ascii="Arial" w:hAnsi="Arial" w:cs="Arial"/>
@@ -4153,7 +3980,6 @@
         </w:rPr>
         <w:t>TransBan</w:t>
       </w:r>
-      <w:proofErr w:type="spellEnd"/>
       <w:r>
         <w:rPr>
           <w:rFonts w:ascii="Arial" w:hAnsi="Arial" w:cs="Arial"/>
@@ -4162,7 +3988,6 @@
         </w:rPr>
         <w:t xml:space="preserve"> con una cantidad de documentos relacionados superior al parámetro el proceso hará una segmentación de ésta en múltiples </w:t>
       </w:r>
-      <w:proofErr w:type="spellStart"/>
       <w:r>
         <w:rPr>
           <w:rFonts w:ascii="Arial" w:hAnsi="Arial" w:cs="Arial"/>
@@ -4172,7 +3997,6 @@
         </w:rPr>
         <w:t>TransBan</w:t>
       </w:r>
-      <w:proofErr w:type="spellEnd"/>
       <w:r>
         <w:rPr>
           <w:rFonts w:ascii="Arial" w:hAnsi="Arial" w:cs="Arial"/>
@@ -4193,7 +4017,6 @@
           <w:lang w:val="es-MX"/>
         </w:rPr>
       </w:pPr>
-      <w:proofErr w:type="spellStart"/>
       <w:r>
         <w:rPr>
           <w:rFonts w:ascii="Arial" w:hAnsi="Arial" w:cs="Arial"/>
@@ -4202,18 +4025,7 @@
           <w:szCs w:val="20"/>
           <w:lang w:val="es-MX"/>
         </w:rPr>
-        <w:t>Transaccionalidad</w:t>
-      </w:r>
-      <w:proofErr w:type="spellEnd"/>
-      <w:r>
-        <w:rPr>
-          <w:rFonts w:ascii="Arial" w:hAnsi="Arial" w:cs="Arial"/>
-          <w:b/>
-          <w:sz w:val="20"/>
-          <w:szCs w:val="20"/>
-          <w:lang w:val="es-MX"/>
-        </w:rPr>
-        <w:t xml:space="preserve"> del proceso</w:t>
+        <w:t>Transaccionalidad del proceso</w:t>
       </w:r>
     </w:p>
     <w:p>
@@ -4230,7 +4042,6 @@
         <w:tab/>
         <w:t xml:space="preserve">El proceso de asiento de </w:t>
       </w:r>
-      <w:proofErr w:type="spellStart"/>
       <w:r>
         <w:rPr>
           <w:rFonts w:ascii="Arial" w:hAnsi="Arial" w:cs="Arial"/>
@@ -4241,7 +4052,6 @@
         </w:rPr>
         <w:t>TransBan</w:t>
       </w:r>
-      <w:proofErr w:type="spellEnd"/>
       <w:r>
         <w:rPr>
           <w:rFonts w:ascii="Arial" w:hAnsi="Arial" w:cs="Arial"/>
@@ -4382,11 +4192,9 @@
       <w:r>
         <w:t>”, por otra parte, cada módulo del sistema cuenta con sus parámetros, lo anterior es posible gracias a la tabla llamada “</w:t>
       </w:r>
-      <w:proofErr w:type="spellStart"/>
       <w:r>
         <w:t>Parametro</w:t>
       </w:r>
-      <w:proofErr w:type="spellEnd"/>
       <w:r>
         <w:t>”. Ambas tablas mencionadas se esquematizan a continuación.</w:t>
       </w:r>
@@ -4401,6 +4209,10 @@
         <w:jc w:val="center"/>
       </w:pPr>
       <w:r>
+        <w:rPr>
+          <w:noProof/>
+          <w:lang w:val="es-ES"/>
+        </w:rPr>
         <w:drawing>
           <wp:inline distT="0" distB="0" distL="0" distR="0" wp14:anchorId="1B02C2A9" wp14:editId="53F29028">
             <wp:extent cx="4143953" cy="2753109"/>
@@ -4494,14 +4306,12 @@
       <w:r>
         <w:t>El módulo de conciliaciones bancarias corresponde al id 30 y es éste el que debe ser utilizado para relacionar con el nuevo parámetro que será etiquetado como “</w:t>
       </w:r>
-      <w:proofErr w:type="spellStart"/>
       <w:r>
         <w:rPr>
           <w:b/>
         </w:rPr>
         <w:t>MaxDoctosTransBan</w:t>
       </w:r>
-      <w:proofErr w:type="spellEnd"/>
       <w:r>
         <w:t>”</w:t>
       </w:r>
@@ -4519,28 +4329,17 @@
         <w:jc w:val="both"/>
       </w:pPr>
       <w:r>
-        <w:t xml:space="preserve">Con el fin de obtener el valor actual de </w:t>
-      </w:r>
-      <w:proofErr w:type="spellStart"/>
-      <w:r>
-        <w:t>MaxDoctosTransban</w:t>
-      </w:r>
-      <w:proofErr w:type="spellEnd"/>
-      <w:r>
-        <w:t xml:space="preserve"> se deberá utilizar el método “</w:t>
-      </w:r>
-      <w:proofErr w:type="spellStart"/>
+        <w:t>Con el fin de obtener el valor actual de MaxDoctosTransban se deberá utilizar el método “</w:t>
+      </w:r>
       <w:r>
         <w:rPr>
           <w:b/>
         </w:rPr>
         <w:t>ValorParametro</w:t>
       </w:r>
-      <w:proofErr w:type="spellEnd"/>
       <w:r>
         <w:t>” de la clase “</w:t>
       </w:r>
-      <w:proofErr w:type="spellStart"/>
       <w:r>
         <w:rPr>
           <w:rFonts w:ascii="Consolas" w:hAnsi="Consolas" w:cs="Consolas"/>
@@ -4552,7 +4351,6 @@
         </w:rPr>
         <w:t>SeguridadCB.Public</w:t>
       </w:r>
-      <w:proofErr w:type="spellEnd"/>
       <w:r>
         <w:rPr>
           <w:rFonts w:ascii="Consolas" w:hAnsi="Consolas" w:cs="Consolas"/>
@@ -4563,7 +4361,6 @@
         </w:rPr>
         <w:t>.</w:t>
       </w:r>
-      <w:proofErr w:type="spellStart"/>
       <w:r>
         <w:rPr>
           <w:rFonts w:ascii="Consolas" w:hAnsi="Consolas" w:cs="Consolas"/>
@@ -4575,7 +4372,6 @@
         </w:rPr>
         <w:t>Parametros</w:t>
       </w:r>
-      <w:proofErr w:type="spellEnd"/>
       <w:r>
         <w:t>” que se ilustra a continuación:</w:t>
       </w:r>
@@ -4590,6 +4386,10 @@
         <w:jc w:val="center"/>
       </w:pPr>
       <w:r>
+        <w:rPr>
+          <w:noProof/>
+          <w:lang w:val="es-ES"/>
+        </w:rPr>
         <w:lastRenderedPageBreak/>
         <w:drawing>
           <wp:inline distT="0" distB="0" distL="0" distR="0" wp14:anchorId="1B91224E" wp14:editId="29DDC0A9">
@@ -4641,7 +4441,6 @@
         </w:rPr>
         <w:t xml:space="preserve">Fig. 2 Clase </w:t>
       </w:r>
-      <w:proofErr w:type="spellStart"/>
       <w:r>
         <w:rPr>
           <w:i/>
@@ -4656,7 +4455,6 @@
         </w:rPr>
         <w:t>s</w:t>
       </w:r>
-      <w:proofErr w:type="spellEnd"/>
     </w:p>
     <w:p>
       <w:pPr>
@@ -4682,14 +4480,12 @@
       <w:r>
         <w:t xml:space="preserve"> </w:t>
       </w:r>
-      <w:proofErr w:type="spellStart"/>
       <w:r>
         <w:rPr>
           <w:i/>
         </w:rPr>
         <w:t>Parametros</w:t>
       </w:r>
-      <w:proofErr w:type="spellEnd"/>
       <w:r>
         <w:t xml:space="preserve"> se documenta a continuación:</w:t>
       </w:r>
@@ -4735,12 +4531,6 @@
         <w:gridCol w:w="3060"/>
       </w:tblGrid>
       <w:tr>
-        <w:tblPrEx>
-          <w:tblCellMar>
-            <w:top w:w="0" w:type="dxa"/>
-            <w:bottom w:w="0" w:type="dxa"/>
-          </w:tblCellMar>
-        </w:tblPrEx>
         <w:trPr>
           <w:cantSplit/>
           <w:trHeight w:val="305"/>
@@ -4771,7 +4561,6 @@
                 <w:lang w:val="en-US"/>
               </w:rPr>
             </w:pPr>
-            <w:proofErr w:type="spellStart"/>
             <w:r>
               <w:rPr>
                 <w:rFonts w:ascii="Times New Roman" w:eastAsia="Times New Roman" w:hAnsi="Times New Roman" w:cs="Times New Roman"/>
@@ -4783,7 +4572,6 @@
               </w:rPr>
               <w:t>Atribut</w:t>
             </w:r>
-            <w:proofErr w:type="spellEnd"/>
             <w:r>
               <w:rPr>
                 <w:rFonts w:ascii="Times New Roman" w:eastAsia="Times New Roman" w:hAnsi="Times New Roman" w:cs="Times New Roman"/>
@@ -4908,12 +4696,6 @@
         </w:tc>
       </w:tr>
       <w:tr>
-        <w:tblPrEx>
-          <w:tblCellMar>
-            <w:top w:w="0" w:type="dxa"/>
-            <w:bottom w:w="0" w:type="dxa"/>
-          </w:tblCellMar>
-        </w:tblPrEx>
         <w:trPr>
           <w:trHeight w:val="1901"/>
         </w:trPr>
@@ -5651,12 +5433,6 @@
         <w:gridCol w:w="3060"/>
       </w:tblGrid>
       <w:tr>
-        <w:tblPrEx>
-          <w:tblCellMar>
-            <w:top w:w="0" w:type="dxa"/>
-            <w:bottom w:w="0" w:type="dxa"/>
-          </w:tblCellMar>
-        </w:tblPrEx>
         <w:trPr>
           <w:cantSplit/>
           <w:tblHeader/>
@@ -5686,7 +5462,6 @@
                 <w:lang w:val="en-US"/>
               </w:rPr>
             </w:pPr>
-            <w:proofErr w:type="spellStart"/>
             <w:r>
               <w:rPr>
                 <w:rFonts w:ascii="Times New Roman" w:eastAsia="Times New Roman" w:hAnsi="Times New Roman" w:cs="Times New Roman"/>
@@ -5731,7 +5506,6 @@
               </w:rPr>
               <w:t>odo</w:t>
             </w:r>
-            <w:proofErr w:type="spellEnd"/>
           </w:p>
         </w:tc>
         <w:tc>
@@ -5867,12 +5641,6 @@
         </w:tc>
       </w:tr>
       <w:tr>
-        <w:tblPrEx>
-          <w:tblCellMar>
-            <w:top w:w="0" w:type="dxa"/>
-            <w:bottom w:w="0" w:type="dxa"/>
-          </w:tblCellMar>
-        </w:tblPrEx>
         <w:tc>
           <w:tcPr>
             <w:tcW w:w="2340" w:type="dxa"/>
@@ -5942,7 +5710,6 @@
               </w:rPr>
               <w:fldChar w:fldCharType="separate"/>
             </w:r>
-            <w:proofErr w:type="spellStart"/>
             <w:r>
               <w:rPr>
                 <w:rFonts w:ascii="Times New Roman" w:eastAsia="Times New Roman" w:hAnsi="Times New Roman" w:cs="Times New Roman"/>
@@ -5965,7 +5732,6 @@
               </w:rPr>
               <w:t>metros</w:t>
             </w:r>
-            <w:proofErr w:type="spellEnd"/>
             <w:r>
               <w:rPr>
                 <w:rFonts w:ascii="Arial" w:hAnsi="Arial" w:cs="Arial"/>
@@ -6522,12 +6288,6 @@
       <w:bookmarkStart w:id="11" w:name="BKM_C8EDCD56_5F13_4922_9353_E56E6CE625F6"/>
       <w:bookmarkEnd w:id="11"/>
       <w:tr>
-        <w:tblPrEx>
-          <w:tblCellMar>
-            <w:top w:w="0" w:type="dxa"/>
-            <w:bottom w:w="0" w:type="dxa"/>
-          </w:tblCellMar>
-        </w:tblPrEx>
         <w:tc>
           <w:tcPr>
             <w:tcW w:w="2340" w:type="dxa"/>
@@ -7470,40 +7230,22 @@
         <w:jc w:val="center"/>
         <w:rPr>
           <w:sz w:val="18"/>
-          <w:lang w:val="en-US"/>
-        </w:rPr>
-      </w:pPr>
-      <w:proofErr w:type="spellStart"/>
+          <w:lang w:val="es-ES"/>
+        </w:rPr>
+      </w:pPr>
       <w:r>
         <w:rPr>
           <w:sz w:val="18"/>
-          <w:lang w:val="en-US"/>
-        </w:rPr>
-        <w:t>Tabla</w:t>
-      </w:r>
-      <w:proofErr w:type="spellEnd"/>
-      <w:r>
-        <w:rPr>
-          <w:sz w:val="18"/>
-          <w:lang w:val="en-US"/>
-        </w:rPr>
-        <w:t xml:space="preserve"> 2 </w:t>
-      </w:r>
-      <w:proofErr w:type="spellStart"/>
-      <w:r>
-        <w:rPr>
-          <w:sz w:val="18"/>
-          <w:lang w:val="en-US"/>
-        </w:rPr>
-        <w:t>Operaciones</w:t>
-      </w:r>
-      <w:proofErr w:type="spellEnd"/>
+          <w:lang w:val="es-ES"/>
+        </w:rPr>
+        <w:t>Tabla 2 Operaciones</w:t>
+      </w:r>
     </w:p>
     <w:p>
       <w:pPr>
         <w:jc w:val="both"/>
         <w:rPr>
-          <w:lang w:val="en-US"/>
+          <w:lang w:val="es-ES"/>
         </w:rPr>
       </w:pPr>
     </w:p>
@@ -7532,14 +7274,12 @@
       <w:r>
         <w:t xml:space="preserve">usará el procedimiento almacenado </w:t>
       </w:r>
-      <w:proofErr w:type="spellStart"/>
       <w:r>
         <w:rPr>
           <w:b/>
         </w:rPr>
         <w:t>spObtieneParametroPorModulo</w:t>
       </w:r>
-      <w:proofErr w:type="spellEnd"/>
       <w:r>
         <w:rPr>
           <w:b/>
@@ -7553,15 +7293,7 @@
         <w:t xml:space="preserve"> </w:t>
       </w:r>
       <w:r>
-        <w:t xml:space="preserve">para recuperar el valor de </w:t>
-      </w:r>
-      <w:proofErr w:type="spellStart"/>
-      <w:r>
-        <w:t>MaxDoctosTransBan</w:t>
-      </w:r>
-      <w:proofErr w:type="spellEnd"/>
-      <w:r>
-        <w:t xml:space="preserve"> </w:t>
+        <w:t xml:space="preserve">para recuperar el valor de MaxDoctosTransBan </w:t>
       </w:r>
       <w:r>
         <w:rPr>
@@ -7664,14 +7396,12 @@
       <w:r>
         <w:t xml:space="preserve">Conformidad del contenido del archivo con el </w:t>
       </w:r>
-      <w:proofErr w:type="spellStart"/>
       <w:r>
         <w:rPr>
           <w:i/>
         </w:rPr>
         <w:t>layout</w:t>
       </w:r>
-      <w:proofErr w:type="spellEnd"/>
       <w:r>
         <w:t xml:space="preserve"> esperado</w:t>
       </w:r>
@@ -8021,11 +7751,15 @@
         <w:jc w:val="center"/>
       </w:pPr>
       <w:r>
+        <w:rPr>
+          <w:noProof/>
+          <w:lang w:val="es-ES"/>
+        </w:rPr>
         <w:drawing>
-          <wp:inline distT="0" distB="0" distL="0" distR="0" wp14:anchorId="522AA3A5" wp14:editId="48D4C469">
-            <wp:extent cx="3639058" cy="4077269"/>
+          <wp:inline distT="0" distB="0" distL="0" distR="0" wp14:anchorId="1406F6EB" wp14:editId="6A3B3EF4">
+            <wp:extent cx="3686689" cy="4439270"/>
             <wp:effectExtent l="0" t="0" r="0" b="0"/>
-            <wp:docPr id="10" name="Imagen 10"/>
+            <wp:docPr id="14" name="Imagen 14"/>
             <wp:cNvGraphicFramePr>
               <a:graphicFrameLocks xmlns:a="http://schemas.openxmlformats.org/drawingml/2006/main" noChangeAspect="1"/>
             </wp:cNvGraphicFramePr>
@@ -8045,7 +7779,7 @@
                   <pic:spPr>
                     <a:xfrm>
                       <a:off x="0" y="0"/>
-                      <a:ext cx="3639058" cy="4077269"/>
+                      <a:ext cx="3686689" cy="4439270"/>
                     </a:xfrm>
                     <a:prstGeom prst="rect">
                       <a:avLst/>
@@ -8096,29 +7830,19 @@
         <w:autoSpaceDN w:val="0"/>
         <w:adjustRightInd w:val="0"/>
         <w:jc w:val="both"/>
-        <w:rPr>
-          <w:u w:val="single"/>
-        </w:rPr>
-      </w:pPr>
-      <w:r>
-        <w:t xml:space="preserve">Se utilizará el control </w:t>
-      </w:r>
-      <w:proofErr w:type="spellStart"/>
-      <w:r>
-        <w:t>ModalPopUpExtender</w:t>
-      </w:r>
-      <w:proofErr w:type="spellEnd"/>
+      </w:pPr>
+      <w:r>
+        <w:t>Se utilizará el control ModalPopUpExtender</w:t>
+      </w:r>
       <w:r>
         <w:t xml:space="preserve"> que ofrece asp.net el ID del control será: “</w:t>
       </w:r>
-      <w:proofErr w:type="spellStart"/>
       <w:r>
         <w:rPr>
           <w:b/>
         </w:rPr>
         <w:t>mpeCargaArchivoConciliacionManual</w:t>
       </w:r>
-      <w:proofErr w:type="spellEnd"/>
       <w:r>
         <w:t>” para presentar y ocultar el formulari</w:t>
       </w:r>
@@ -8135,9 +7859,6 @@
         <w:autoSpaceDN w:val="0"/>
         <w:adjustRightInd w:val="0"/>
         <w:jc w:val="both"/>
-        <w:rPr>
-          <w:u w:val="single"/>
-        </w:rPr>
       </w:pPr>
     </w:p>
     <w:p>
@@ -8151,29 +7872,14 @@
         </w:rPr>
       </w:pPr>
       <w:r>
-        <w:t xml:space="preserve">A su vez </w:t>
-      </w:r>
-      <w:r>
-        <w:t xml:space="preserve">se usará un control </w:t>
-      </w:r>
-      <w:proofErr w:type="spellStart"/>
-      <w:r>
-        <w:t>DataGridView</w:t>
-      </w:r>
-      <w:proofErr w:type="spellEnd"/>
-      <w:r>
-        <w:t xml:space="preserve"> ofrecido por asp.net con el ID “</w:t>
-      </w:r>
-      <w:proofErr w:type="spellStart"/>
-      <w:r>
-        <w:rPr>
-          <w:b/>
-        </w:rPr>
-        <w:t>dgvDetalleConciliacionManual</w:t>
-      </w:r>
-      <w:proofErr w:type="spellEnd"/>
-      <w:r>
-        <w:t>” con el objeto de presentar detalle al usuario de los registros (documentos) que pudieron ser conciliados a través de la carga del archivo.</w:t>
+        <w:lastRenderedPageBreak/>
+        <w:t>El formulario descrito en la figura tres deberá ser llamado desde la página /conciliación/</w:t>
+      </w:r>
+      <w:r>
+        <w:t>DetalleConciliacion.aspx</w:t>
+      </w:r>
+      <w:r>
+        <w:t xml:space="preserve"> a través de un botón y una opción de menú contextual en el grid de documentos internos.</w:t>
       </w:r>
     </w:p>
     <w:p>
@@ -8182,6 +7888,9 @@
         <w:autoSpaceDN w:val="0"/>
         <w:adjustRightInd w:val="0"/>
         <w:jc w:val="both"/>
+        <w:rPr>
+          <w:u w:val="single"/>
+        </w:rPr>
       </w:pPr>
     </w:p>
     <w:p>
@@ -8190,9 +7899,24 @@
         <w:autoSpaceDN w:val="0"/>
         <w:adjustRightInd w:val="0"/>
         <w:jc w:val="both"/>
-      </w:pPr>
-      <w:r>
-        <w:t>Una vez que el archivo elegido por el usuario se ha cargado sin incidentes el sistema deberá mostrar el siguiente mensaje de confirmación:</w:t>
+        <w:rPr>
+          <w:u w:val="single"/>
+        </w:rPr>
+      </w:pPr>
+      <w:r>
+        <w:t xml:space="preserve">A su vez </w:t>
+      </w:r>
+      <w:r>
+        <w:t>se usará un control DataGridView ofrecido por asp.net con el ID “</w:t>
+      </w:r>
+      <w:r>
+        <w:rPr>
+          <w:b/>
+        </w:rPr>
+        <w:t>dgvDetalleConciliacionManual</w:t>
+      </w:r>
+      <w:r>
+        <w:t>” con el objeto de presentar detalle al usuario de los registros (documentos) que pudieron ser conciliados a través de la carga del archivo.</w:t>
       </w:r>
     </w:p>
     <w:p>
@@ -8208,14 +7932,37 @@
         <w:autoSpaceDE w:val="0"/>
         <w:autoSpaceDN w:val="0"/>
         <w:adjustRightInd w:val="0"/>
+        <w:jc w:val="both"/>
+      </w:pPr>
+      <w:r>
+        <w:t>Una vez que el archivo elegido por el usuario se ha cargado sin incidentes el sistema deberá mostrar el siguiente mensaje de confirmación:</w:t>
+      </w:r>
+    </w:p>
+    <w:p>
+      <w:pPr>
+        <w:autoSpaceDE w:val="0"/>
+        <w:autoSpaceDN w:val="0"/>
+        <w:adjustRightInd w:val="0"/>
+        <w:jc w:val="both"/>
+      </w:pPr>
+    </w:p>
+    <w:p>
+      <w:pPr>
+        <w:autoSpaceDE w:val="0"/>
+        <w:autoSpaceDN w:val="0"/>
+        <w:adjustRightInd w:val="0"/>
         <w:jc w:val="center"/>
       </w:pPr>
       <w:r>
+        <w:rPr>
+          <w:noProof/>
+          <w:lang w:val="es-ES"/>
+        </w:rPr>
         <w:drawing>
-          <wp:inline distT="0" distB="0" distL="0" distR="0" wp14:anchorId="7D35393B" wp14:editId="7DE17E3F">
-            <wp:extent cx="2353003" cy="1457528"/>
-            <wp:effectExtent l="0" t="0" r="9525" b="9525"/>
-            <wp:docPr id="8" name="Imagen 8"/>
+          <wp:inline distT="0" distB="0" distL="0" distR="0" wp14:anchorId="30208F5C" wp14:editId="6C288C5E">
+            <wp:extent cx="2524477" cy="1562318"/>
+            <wp:effectExtent l="0" t="0" r="9525" b="0"/>
+            <wp:docPr id="15" name="Imagen 15"/>
             <wp:cNvGraphicFramePr>
               <a:graphicFrameLocks xmlns:a="http://schemas.openxmlformats.org/drawingml/2006/main" noChangeAspect="1"/>
             </wp:cNvGraphicFramePr>
@@ -8235,7 +7982,7 @@
                   <pic:spPr>
                     <a:xfrm>
                       <a:off x="0" y="0"/>
-                      <a:ext cx="2353003" cy="1457528"/>
+                      <a:ext cx="2524477" cy="1562318"/>
                     </a:xfrm>
                     <a:prstGeom prst="rect">
                       <a:avLst/>
@@ -8297,36 +8044,53 @@
         <w:rPr>
           <w:b/>
         </w:rPr>
-        <w:t>{Número de registros cargados}</w:t>
-      </w:r>
-      <w:r>
-        <w:t>: Corresponde al valor asignado a un contador                que contiene el total de registros cargados a la base de datos</w:t>
-      </w:r>
-      <w:r>
-        <w:t xml:space="preserve"> y que se obtiene a través de la propiedad </w:t>
+        <w:t xml:space="preserve">{Número </w:t>
+      </w:r>
+      <w:r>
+        <w:rPr>
+          <w:b/>
+        </w:rPr>
+        <w:t>de coincidencias</w:t>
+      </w:r>
+      <w:r>
+        <w:rPr>
+          <w:b/>
+        </w:rPr>
+        <w:t>}</w:t>
+      </w:r>
+      <w:r>
+        <w:t xml:space="preserve">: Corresponde al valor asignado a un contador                que contiene el total de </w:t>
+      </w:r>
+      <w:r>
+        <w:t>registros</w:t>
+      </w:r>
+      <w:r>
+        <w:t xml:space="preserve"> </w:t>
+      </w:r>
+      <w:r>
+        <w:t>que pudieron relacionarse con pedidos con saldo del cliente (Internos)</w:t>
+      </w:r>
+      <w:r>
+        <w:t xml:space="preserve"> que se obtiene a través de la propiedad </w:t>
       </w:r>
       <w:r>
         <w:t>“</w:t>
       </w:r>
-      <w:proofErr w:type="spellStart"/>
       <w:r>
         <w:rPr>
           <w:b/>
         </w:rPr>
-        <w:t>registrosCargados</w:t>
-      </w:r>
-      <w:proofErr w:type="spellEnd"/>
+        <w:t>registrosCociliados</w:t>
+      </w:r>
       <w:r>
         <w:t>” de la clase “</w:t>
       </w:r>
-      <w:proofErr w:type="spellStart"/>
       <w:r>
         <w:rPr>
           <w:b/>
         </w:rPr>
         <w:t>ValidadorConciliacionManual</w:t>
       </w:r>
-      <w:proofErr w:type="spellEnd"/>
       <w:r>
         <w:t>”</w:t>
       </w:r>
@@ -8359,15 +8123,7 @@
         <w:t xml:space="preserve">vez que el archivo de conciliación manual ha sido cargado </w:t>
       </w:r>
       <w:r>
-        <w:t xml:space="preserve">es posible que no haya habido coincidencias, es decir, que no se encontraran los documentos indicados disponibles para conciliar. Por lo anterior en caso de que la propiedad </w:t>
-      </w:r>
-      <w:proofErr w:type="spellStart"/>
-      <w:r>
-        <w:t>registrosCargados</w:t>
-      </w:r>
-      <w:proofErr w:type="spellEnd"/>
-      <w:r>
-        <w:t xml:space="preserve"> tenga un valor de cero después de la carga el usuario debe ser notificado mediante el siguiente mensaje de alerta.</w:t>
+        <w:t>es posible que no haya habido coincidencias, es decir, que no se encontraran los documentos indicados disponibles para conciliar. Por lo anterior en caso de que la propiedad registrosCargados tenga un valor de cero después de la carga el usuario debe ser notificado mediante el siguiente mensaje de alerta.</w:t>
       </w:r>
     </w:p>
     <w:p>
@@ -8376,6 +8132,16 @@
         <w:autoSpaceDN w:val="0"/>
         <w:adjustRightInd w:val="0"/>
         <w:jc w:val="both"/>
+      </w:pPr>
+      <w:bookmarkStart w:id="13" w:name="_GoBack"/>
+      <w:bookmarkEnd w:id="13"/>
+    </w:p>
+    <w:p>
+      <w:pPr>
+        <w:autoSpaceDE w:val="0"/>
+        <w:autoSpaceDN w:val="0"/>
+        <w:adjustRightInd w:val="0"/>
+        <w:jc w:val="both"/>
         <w:rPr>
           <w:u w:val="single"/>
         </w:rPr>
@@ -8392,6 +8158,10 @@
         </w:rPr>
       </w:pPr>
       <w:r>
+        <w:rPr>
+          <w:noProof/>
+          <w:lang w:val="es-ES"/>
+        </w:rPr>
         <w:drawing>
           <wp:inline distT="0" distB="0" distL="0" distR="0" wp14:anchorId="5F94FFB5" wp14:editId="7222A3C9">
             <wp:extent cx="2219635" cy="1381318"/>
@@ -8490,15 +8260,7 @@
         <w:pStyle w:val="Ttulo2"/>
       </w:pPr>
       <w:r>
-        <w:t xml:space="preserve">Creación de tabla relación para </w:t>
-      </w:r>
-      <w:proofErr w:type="spellStart"/>
-      <w:r>
-        <w:t>TransBans</w:t>
-      </w:r>
-      <w:proofErr w:type="spellEnd"/>
-      <w:r>
-        <w:t xml:space="preserve"> y conciliaciones</w:t>
+        <w:t>Creación de tabla relación para TransBans y conciliaciones</w:t>
       </w:r>
     </w:p>
     <w:p>
@@ -8516,6 +8278,10 @@
         <w:jc w:val="center"/>
       </w:pPr>
       <w:r>
+        <w:rPr>
+          <w:noProof/>
+          <w:lang w:val="es-ES"/>
+        </w:rPr>
         <w:drawing>
           <wp:inline distT="0" distB="0" distL="0" distR="0" wp14:anchorId="5BDAB1FF" wp14:editId="34E08780">
             <wp:extent cx="5612130" cy="1795145"/>
@@ -8564,20 +8330,12 @@
         <w:rPr>
           <w:sz w:val="18"/>
         </w:rPr>
-        <w:t xml:space="preserve">Fig. 6 Tabla </w:t>
-      </w:r>
-      <w:proofErr w:type="spellStart"/>
+        <w:t>Fig. 6 Tabla MovimientoCajaConciliacion</w:t>
+      </w:r>
       <w:r>
         <w:rPr>
           <w:sz w:val="18"/>
         </w:rPr>
-        <w:t>MovimientoCajaConciliacion</w:t>
-      </w:r>
-      <w:proofErr w:type="spellEnd"/>
-      <w:r>
-        <w:rPr>
-          <w:sz w:val="18"/>
-        </w:rPr>
         <w:t xml:space="preserve"> y catálogo de status</w:t>
       </w:r>
     </w:p>
@@ -8620,21 +8378,14 @@
         <w:t>s</w:t>
       </w:r>
       <w:r>
-        <w:t xml:space="preserve"> </w:t>
-      </w:r>
-      <w:proofErr w:type="spellStart"/>
-      <w:r>
-        <w:t>MovimientoCajaConciliacion</w:t>
-      </w:r>
-      <w:proofErr w:type="spellEnd"/>
+        <w:t xml:space="preserve"> MovimientoCajaConciliacion</w:t>
+      </w:r>
       <w:r>
         <w:t xml:space="preserve"> y </w:t>
       </w:r>
-      <w:proofErr w:type="spellStart"/>
       <w:r>
         <w:t>StatusMovimientoCajaConciliacion</w:t>
       </w:r>
-      <w:proofErr w:type="spellEnd"/>
       <w:r>
         <w:t xml:space="preserve"> es el siguiente:</w:t>
       </w:r>
@@ -8658,175 +8409,156 @@
           <w:sz w:val="20"/>
           <w:lang w:val="en-US"/>
         </w:rPr>
-        <w:t xml:space="preserve">IF EXISTS (SELECT * FROM </w:t>
-      </w:r>
-      <w:proofErr w:type="spellStart"/>
-      <w:r>
+        <w:t>IF EXISTS (SELECT * FROM dbo.sysobjects WHERE id = object_id('MovimientoCajaConciliacion') AND  OBJECTPROPERTY(id, 'IsUserTable') = 1)</w:t>
+      </w:r>
+    </w:p>
+    <w:p>
+      <w:pPr>
+        <w:rPr>
+          <w:rFonts w:asciiTheme="majorHAnsi" w:hAnsiTheme="majorHAnsi" w:cstheme="majorHAnsi"/>
+          <w:sz w:val="20"/>
+        </w:rPr>
+      </w:pPr>
+      <w:r>
+        <w:rPr>
+          <w:rFonts w:asciiTheme="majorHAnsi" w:hAnsiTheme="majorHAnsi" w:cstheme="majorHAnsi"/>
+          <w:sz w:val="20"/>
+        </w:rPr>
+        <w:t>DROP TABLE MovimientoCajaConciliacion</w:t>
+      </w:r>
+    </w:p>
+    <w:p>
+      <w:pPr>
+        <w:rPr>
+          <w:rFonts w:asciiTheme="majorHAnsi" w:hAnsiTheme="majorHAnsi" w:cstheme="majorHAnsi"/>
+          <w:sz w:val="20"/>
+        </w:rPr>
+      </w:pPr>
+      <w:r>
+        <w:rPr>
+          <w:rFonts w:asciiTheme="majorHAnsi" w:hAnsiTheme="majorHAnsi" w:cstheme="majorHAnsi"/>
+          <w:sz w:val="20"/>
+        </w:rPr>
+        <w:t>;</w:t>
+      </w:r>
+    </w:p>
+    <w:p>
+      <w:pPr>
+        <w:rPr>
+          <w:rFonts w:asciiTheme="majorHAnsi" w:hAnsiTheme="majorHAnsi" w:cstheme="majorHAnsi"/>
+          <w:sz w:val="20"/>
+        </w:rPr>
+      </w:pPr>
+    </w:p>
+    <w:p>
+      <w:pPr>
+        <w:rPr>
+          <w:rFonts w:asciiTheme="majorHAnsi" w:hAnsiTheme="majorHAnsi" w:cstheme="majorHAnsi"/>
+          <w:sz w:val="20"/>
+        </w:rPr>
+      </w:pPr>
+      <w:r>
+        <w:rPr>
+          <w:rFonts w:asciiTheme="majorHAnsi" w:hAnsiTheme="majorHAnsi" w:cstheme="majorHAnsi"/>
+          <w:sz w:val="20"/>
+        </w:rPr>
+        <w:t xml:space="preserve">CREATE TABLE MovimientoCajaConciliacion ( </w:t>
+      </w:r>
+    </w:p>
+    <w:p>
+      <w:pPr>
         <w:rPr>
           <w:rFonts w:asciiTheme="majorHAnsi" w:hAnsiTheme="majorHAnsi" w:cstheme="majorHAnsi"/>
           <w:sz w:val="20"/>
           <w:lang w:val="en-US"/>
         </w:rPr>
-        <w:t>dbo.sysobjects</w:t>
-      </w:r>
-      <w:proofErr w:type="spellEnd"/>
+      </w:pPr>
+      <w:r>
+        <w:rPr>
+          <w:rFonts w:asciiTheme="majorHAnsi" w:hAnsiTheme="majorHAnsi" w:cstheme="majorHAnsi"/>
+          <w:sz w:val="20"/>
+        </w:rPr>
+        <w:tab/>
+      </w:r>
       <w:r>
         <w:rPr>
           <w:rFonts w:asciiTheme="majorHAnsi" w:hAnsiTheme="majorHAnsi" w:cstheme="majorHAnsi"/>
           <w:sz w:val="20"/>
           <w:lang w:val="en-US"/>
         </w:rPr>
-        <w:t xml:space="preserve"> WHERE id = </w:t>
-      </w:r>
-      <w:proofErr w:type="spellStart"/>
-      <w:r>
+        <w:t>Caja tinyint NOT NULL,</w:t>
+      </w:r>
+    </w:p>
+    <w:p>
+      <w:pPr>
         <w:rPr>
           <w:rFonts w:asciiTheme="majorHAnsi" w:hAnsiTheme="majorHAnsi" w:cstheme="majorHAnsi"/>
           <w:sz w:val="20"/>
           <w:lang w:val="en-US"/>
         </w:rPr>
-        <w:t>object_</w:t>
-      </w:r>
-      <w:proofErr w:type="gramStart"/>
+      </w:pPr>
       <w:r>
         <w:rPr>
           <w:rFonts w:asciiTheme="majorHAnsi" w:hAnsiTheme="majorHAnsi" w:cstheme="majorHAnsi"/>
           <w:sz w:val="20"/>
           <w:lang w:val="en-US"/>
         </w:rPr>
-        <w:t>id</w:t>
-      </w:r>
-      <w:proofErr w:type="spellEnd"/>
-      <w:r>
+        <w:tab/>
+        <w:t>FOperacion  datetime NOT NULL,</w:t>
+      </w:r>
+    </w:p>
+    <w:p>
+      <w:pPr>
         <w:rPr>
           <w:rFonts w:asciiTheme="majorHAnsi" w:hAnsiTheme="majorHAnsi" w:cstheme="majorHAnsi"/>
           <w:sz w:val="20"/>
           <w:lang w:val="en-US"/>
         </w:rPr>
-        <w:t>(</w:t>
-      </w:r>
-      <w:proofErr w:type="gramEnd"/>
+      </w:pPr>
       <w:r>
         <w:rPr>
           <w:rFonts w:asciiTheme="majorHAnsi" w:hAnsiTheme="majorHAnsi" w:cstheme="majorHAnsi"/>
           <w:sz w:val="20"/>
           <w:lang w:val="en-US"/>
         </w:rPr>
-        <w:t>'</w:t>
-      </w:r>
-      <w:proofErr w:type="spellStart"/>
-      <w:r>
+        <w:tab/>
+        <w:t>Consecutivo tinyint NOT NULL,</w:t>
+      </w:r>
+    </w:p>
+    <w:p>
+      <w:pPr>
         <w:rPr>
           <w:rFonts w:asciiTheme="majorHAnsi" w:hAnsiTheme="majorHAnsi" w:cstheme="majorHAnsi"/>
           <w:sz w:val="20"/>
           <w:lang w:val="en-US"/>
         </w:rPr>
-        <w:t>MovimientoCajaConciliacion</w:t>
-      </w:r>
-      <w:proofErr w:type="spellEnd"/>
+      </w:pPr>
       <w:r>
         <w:rPr>
           <w:rFonts w:asciiTheme="majorHAnsi" w:hAnsiTheme="majorHAnsi" w:cstheme="majorHAnsi"/>
           <w:sz w:val="20"/>
           <w:lang w:val="en-US"/>
         </w:rPr>
-        <w:t>') AND  OBJECTPROPERTY(id, '</w:t>
-      </w:r>
-      <w:proofErr w:type="spellStart"/>
-      <w:r>
+        <w:tab/>
+        <w:t>Folio int NOT NULL,</w:t>
+      </w:r>
+    </w:p>
+    <w:p>
+      <w:pPr>
         <w:rPr>
           <w:rFonts w:asciiTheme="majorHAnsi" w:hAnsiTheme="majorHAnsi" w:cstheme="majorHAnsi"/>
           <w:sz w:val="20"/>
           <w:lang w:val="en-US"/>
         </w:rPr>
-        <w:t>IsUserTable</w:t>
-      </w:r>
-      <w:proofErr w:type="spellEnd"/>
+      </w:pPr>
       <w:r>
         <w:rPr>
           <w:rFonts w:asciiTheme="majorHAnsi" w:hAnsiTheme="majorHAnsi" w:cstheme="majorHAnsi"/>
           <w:sz w:val="20"/>
           <w:lang w:val="en-US"/>
         </w:rPr>
-        <w:t>') = 1)</w:t>
-      </w:r>
-    </w:p>
-    <w:p>
-      <w:pPr>
-        <w:rPr>
-          <w:rFonts w:asciiTheme="majorHAnsi" w:hAnsiTheme="majorHAnsi" w:cstheme="majorHAnsi"/>
-          <w:sz w:val="20"/>
-        </w:rPr>
-      </w:pPr>
-      <w:r>
-        <w:rPr>
-          <w:rFonts w:asciiTheme="majorHAnsi" w:hAnsiTheme="majorHAnsi" w:cstheme="majorHAnsi"/>
-          <w:sz w:val="20"/>
-        </w:rPr>
-        <w:t xml:space="preserve">DROP TABLE </w:t>
-      </w:r>
-      <w:proofErr w:type="spellStart"/>
-      <w:r>
-        <w:rPr>
-          <w:rFonts w:asciiTheme="majorHAnsi" w:hAnsiTheme="majorHAnsi" w:cstheme="majorHAnsi"/>
-          <w:sz w:val="20"/>
-        </w:rPr>
-        <w:t>MovimientoCajaConciliacion</w:t>
-      </w:r>
-      <w:proofErr w:type="spellEnd"/>
-    </w:p>
-    <w:p>
-      <w:pPr>
-        <w:rPr>
-          <w:rFonts w:asciiTheme="majorHAnsi" w:hAnsiTheme="majorHAnsi" w:cstheme="majorHAnsi"/>
-          <w:sz w:val="20"/>
-        </w:rPr>
-      </w:pPr>
-      <w:r>
-        <w:rPr>
-          <w:rFonts w:asciiTheme="majorHAnsi" w:hAnsiTheme="majorHAnsi" w:cstheme="majorHAnsi"/>
-          <w:sz w:val="20"/>
-        </w:rPr>
-        <w:t>;</w:t>
-      </w:r>
-    </w:p>
-    <w:p>
-      <w:pPr>
-        <w:rPr>
-          <w:rFonts w:asciiTheme="majorHAnsi" w:hAnsiTheme="majorHAnsi" w:cstheme="majorHAnsi"/>
-          <w:sz w:val="20"/>
-        </w:rPr>
-      </w:pPr>
-    </w:p>
-    <w:p>
-      <w:pPr>
-        <w:rPr>
-          <w:rFonts w:asciiTheme="majorHAnsi" w:hAnsiTheme="majorHAnsi" w:cstheme="majorHAnsi"/>
-          <w:sz w:val="20"/>
-        </w:rPr>
-      </w:pPr>
-      <w:r>
-        <w:rPr>
-          <w:rFonts w:asciiTheme="majorHAnsi" w:hAnsiTheme="majorHAnsi" w:cstheme="majorHAnsi"/>
-          <w:sz w:val="20"/>
-        </w:rPr>
-        <w:t xml:space="preserve">CREATE TABLE </w:t>
-      </w:r>
-      <w:proofErr w:type="spellStart"/>
-      <w:r>
-        <w:rPr>
-          <w:rFonts w:asciiTheme="majorHAnsi" w:hAnsiTheme="majorHAnsi" w:cstheme="majorHAnsi"/>
-          <w:sz w:val="20"/>
-        </w:rPr>
-        <w:t>MovimientoCajaConciliacion</w:t>
-      </w:r>
-      <w:proofErr w:type="spellEnd"/>
-      <w:r>
-        <w:rPr>
-          <w:rFonts w:asciiTheme="majorHAnsi" w:hAnsiTheme="majorHAnsi" w:cstheme="majorHAnsi"/>
-          <w:sz w:val="20"/>
-        </w:rPr>
-        <w:t xml:space="preserve"> ( </w:t>
+        <w:tab/>
+        <w:t>CorporativoConciliacion tinyint NOT NULL,</w:t>
       </w:r>
     </w:p>
     <w:p>
@@ -8841,44 +8573,46 @@
         <w:rPr>
           <w:rFonts w:asciiTheme="majorHAnsi" w:hAnsiTheme="majorHAnsi" w:cstheme="majorHAnsi"/>
           <w:sz w:val="20"/>
+          <w:lang w:val="en-US"/>
         </w:rPr>
         <w:tab/>
-      </w:r>
-      <w:proofErr w:type="spellStart"/>
-      <w:r>
+        <w:t>SucursalConciliacion tinyint NOT NULL,</w:t>
+      </w:r>
+    </w:p>
+    <w:p>
+      <w:pPr>
         <w:rPr>
           <w:rFonts w:asciiTheme="majorHAnsi" w:hAnsiTheme="majorHAnsi" w:cstheme="majorHAnsi"/>
           <w:sz w:val="20"/>
           <w:lang w:val="en-US"/>
         </w:rPr>
-        <w:t>Caja</w:t>
-      </w:r>
-      <w:proofErr w:type="spellEnd"/>
+      </w:pPr>
       <w:r>
         <w:rPr>
           <w:rFonts w:asciiTheme="majorHAnsi" w:hAnsiTheme="majorHAnsi" w:cstheme="majorHAnsi"/>
           <w:sz w:val="20"/>
           <w:lang w:val="en-US"/>
         </w:rPr>
-        <w:t xml:space="preserve"> </w:t>
-      </w:r>
-      <w:proofErr w:type="spellStart"/>
-      <w:r>
+        <w:tab/>
+        <w:t>AñoConciliacion int NOT NULL,</w:t>
+      </w:r>
+    </w:p>
+    <w:p>
+      <w:pPr>
         <w:rPr>
           <w:rFonts w:asciiTheme="majorHAnsi" w:hAnsiTheme="majorHAnsi" w:cstheme="majorHAnsi"/>
           <w:sz w:val="20"/>
           <w:lang w:val="en-US"/>
         </w:rPr>
-        <w:t>tinyint</w:t>
-      </w:r>
-      <w:proofErr w:type="spellEnd"/>
+      </w:pPr>
       <w:r>
         <w:rPr>
           <w:rFonts w:asciiTheme="majorHAnsi" w:hAnsiTheme="majorHAnsi" w:cstheme="majorHAnsi"/>
           <w:sz w:val="20"/>
           <w:lang w:val="en-US"/>
         </w:rPr>
-        <w:t xml:space="preserve"> NOT NULL,</w:t>
+        <w:tab/>
+        <w:t>MesConciliacion smallint NOT NULL,</w:t>
       </w:r>
     </w:p>
     <w:p>
@@ -8896,44 +8630,112 @@
           <w:lang w:val="en-US"/>
         </w:rPr>
         <w:tab/>
-      </w:r>
-      <w:proofErr w:type="spellStart"/>
-      <w:proofErr w:type="gramStart"/>
-      <w:r>
+        <w:t>FolioConciliacion int NOT NULL,</w:t>
+      </w:r>
+    </w:p>
+    <w:p>
+      <w:pPr>
         <w:rPr>
           <w:rFonts w:asciiTheme="majorHAnsi" w:hAnsiTheme="majorHAnsi" w:cstheme="majorHAnsi"/>
           <w:sz w:val="20"/>
           <w:lang w:val="en-US"/>
         </w:rPr>
-        <w:t>FOperacion</w:t>
-      </w:r>
-      <w:proofErr w:type="spellEnd"/>
+      </w:pPr>
       <w:r>
         <w:rPr>
           <w:rFonts w:asciiTheme="majorHAnsi" w:hAnsiTheme="majorHAnsi" w:cstheme="majorHAnsi"/>
           <w:sz w:val="20"/>
           <w:lang w:val="en-US"/>
         </w:rPr>
-        <w:t xml:space="preserve">  </w:t>
-      </w:r>
-      <w:proofErr w:type="spellStart"/>
-      <w:r>
+        <w:tab/>
+        <w:t>Status tinyint NOT NULL</w:t>
+      </w:r>
+    </w:p>
+    <w:p>
+      <w:pPr>
+        <w:rPr>
+          <w:rFonts w:asciiTheme="majorHAnsi" w:hAnsiTheme="majorHAnsi" w:cstheme="majorHAnsi"/>
+          <w:sz w:val="20"/>
+        </w:rPr>
+      </w:pPr>
+      <w:r>
+        <w:rPr>
+          <w:rFonts w:asciiTheme="majorHAnsi" w:hAnsiTheme="majorHAnsi" w:cstheme="majorHAnsi"/>
+          <w:sz w:val="20"/>
+        </w:rPr>
+        <w:t>)</w:t>
+      </w:r>
+    </w:p>
+    <w:p>
+      <w:pPr>
+        <w:rPr>
+          <w:rFonts w:asciiTheme="majorHAnsi" w:hAnsiTheme="majorHAnsi" w:cstheme="majorHAnsi"/>
+          <w:sz w:val="20"/>
+        </w:rPr>
+      </w:pPr>
+      <w:r>
+        <w:rPr>
+          <w:rFonts w:asciiTheme="majorHAnsi" w:hAnsiTheme="majorHAnsi" w:cstheme="majorHAnsi"/>
+          <w:sz w:val="20"/>
+        </w:rPr>
+        <w:t>;</w:t>
+      </w:r>
+    </w:p>
+    <w:p>
+      <w:pPr>
+        <w:rPr>
+          <w:rFonts w:asciiTheme="majorHAnsi" w:hAnsiTheme="majorHAnsi" w:cstheme="majorHAnsi"/>
+          <w:sz w:val="20"/>
+        </w:rPr>
+      </w:pPr>
+    </w:p>
+    <w:p>
+      <w:pPr>
+        <w:rPr>
+          <w:rFonts w:asciiTheme="majorHAnsi" w:hAnsiTheme="majorHAnsi" w:cstheme="majorHAnsi"/>
+          <w:sz w:val="20"/>
+        </w:rPr>
+      </w:pPr>
+      <w:r>
+        <w:rPr>
+          <w:rFonts w:asciiTheme="majorHAnsi" w:hAnsiTheme="majorHAnsi" w:cstheme="majorHAnsi"/>
+          <w:sz w:val="20"/>
+        </w:rPr>
+        <w:t xml:space="preserve">ALTER TABLE MovimientoCajaConciliacion ADD CONSTRAINT PK_MovimientoCajaConciliacion </w:t>
+      </w:r>
+    </w:p>
+    <w:p>
+      <w:pPr>
+        <w:rPr>
+          <w:rFonts w:asciiTheme="majorHAnsi" w:hAnsiTheme="majorHAnsi" w:cstheme="majorHAnsi"/>
+          <w:sz w:val="20"/>
+        </w:rPr>
+      </w:pPr>
+      <w:r>
+        <w:rPr>
+          <w:rFonts w:asciiTheme="majorHAnsi" w:hAnsiTheme="majorHAnsi" w:cstheme="majorHAnsi"/>
+          <w:sz w:val="20"/>
+        </w:rPr>
+        <w:lastRenderedPageBreak/>
+        <w:tab/>
+        <w:t>PRIMARY KEY CLUSTERED (Caja, FOperacion , Consecutivo, Folio, CorporativoConciliacion, SucursalConciliacion, AñoConciliacion, MesConciliacion, FolioConciliacion)</w:t>
+      </w:r>
+    </w:p>
+    <w:p>
+      <w:pPr>
         <w:rPr>
           <w:rFonts w:asciiTheme="majorHAnsi" w:hAnsiTheme="majorHAnsi" w:cstheme="majorHAnsi"/>
           <w:sz w:val="20"/>
           <w:lang w:val="en-US"/>
         </w:rPr>
-        <w:t>datetime</w:t>
-      </w:r>
-      <w:proofErr w:type="spellEnd"/>
-      <w:proofErr w:type="gramEnd"/>
+      </w:pPr>
       <w:r>
         <w:rPr>
           <w:rFonts w:asciiTheme="majorHAnsi" w:hAnsiTheme="majorHAnsi" w:cstheme="majorHAnsi"/>
           <w:sz w:val="20"/>
           <w:lang w:val="en-US"/>
         </w:rPr>
-        <w:t xml:space="preserve"> NOT NULL,</w:t>
+        <w:t>;</w:t>
       </w:r>
     </w:p>
     <w:p>
@@ -8944,138 +8746,186 @@
           <w:lang w:val="en-US"/>
         </w:rPr>
       </w:pPr>
-      <w:r>
+    </w:p>
+    <w:p>
+      <w:pPr>
         <w:rPr>
           <w:rFonts w:asciiTheme="majorHAnsi" w:hAnsiTheme="majorHAnsi" w:cstheme="majorHAnsi"/>
           <w:sz w:val="20"/>
           <w:lang w:val="en-US"/>
         </w:rPr>
-        <w:tab/>
-      </w:r>
-      <w:proofErr w:type="spellStart"/>
+      </w:pPr>
       <w:r>
         <w:rPr>
           <w:rFonts w:asciiTheme="majorHAnsi" w:hAnsiTheme="majorHAnsi" w:cstheme="majorHAnsi"/>
           <w:sz w:val="20"/>
           <w:lang w:val="en-US"/>
         </w:rPr>
-        <w:t>Consecutivo</w:t>
-      </w:r>
-      <w:proofErr w:type="spellEnd"/>
-      <w:r>
+        <w:t>IF EXISTS (SELECT * FROM dbo.sysobjects WHERE id = object_id('StatusMovimientoCajaConciliacion') AND  OBJECTPROPERTY(id, 'IsUserTable') = 1)</w:t>
+      </w:r>
+    </w:p>
+    <w:p>
+      <w:pPr>
+        <w:rPr>
+          <w:rFonts w:asciiTheme="majorHAnsi" w:hAnsiTheme="majorHAnsi" w:cstheme="majorHAnsi"/>
+          <w:sz w:val="20"/>
+        </w:rPr>
+      </w:pPr>
+      <w:r>
+        <w:rPr>
+          <w:rFonts w:asciiTheme="majorHAnsi" w:hAnsiTheme="majorHAnsi" w:cstheme="majorHAnsi"/>
+          <w:sz w:val="20"/>
+        </w:rPr>
+        <w:t>DROP TABLE StatusMovimientoCajaConciliacion</w:t>
+      </w:r>
+    </w:p>
+    <w:p>
+      <w:pPr>
+        <w:rPr>
+          <w:rFonts w:asciiTheme="majorHAnsi" w:hAnsiTheme="majorHAnsi" w:cstheme="majorHAnsi"/>
+          <w:sz w:val="20"/>
+        </w:rPr>
+      </w:pPr>
+      <w:r>
+        <w:rPr>
+          <w:rFonts w:asciiTheme="majorHAnsi" w:hAnsiTheme="majorHAnsi" w:cstheme="majorHAnsi"/>
+          <w:sz w:val="20"/>
+        </w:rPr>
+        <w:t>;</w:t>
+      </w:r>
+    </w:p>
+    <w:p>
+      <w:pPr>
+        <w:rPr>
+          <w:rFonts w:asciiTheme="majorHAnsi" w:hAnsiTheme="majorHAnsi" w:cstheme="majorHAnsi"/>
+          <w:sz w:val="20"/>
+        </w:rPr>
+      </w:pPr>
+    </w:p>
+    <w:p>
+      <w:pPr>
+        <w:rPr>
+          <w:rFonts w:asciiTheme="majorHAnsi" w:hAnsiTheme="majorHAnsi" w:cstheme="majorHAnsi"/>
+          <w:sz w:val="20"/>
+        </w:rPr>
+      </w:pPr>
+      <w:r>
+        <w:rPr>
+          <w:rFonts w:asciiTheme="majorHAnsi" w:hAnsiTheme="majorHAnsi" w:cstheme="majorHAnsi"/>
+          <w:sz w:val="20"/>
+        </w:rPr>
+        <w:t xml:space="preserve">CREATE TABLE StatusMovimientoCajaConciliacion ( </w:t>
+      </w:r>
+    </w:p>
+    <w:p>
+      <w:pPr>
         <w:rPr>
           <w:rFonts w:asciiTheme="majorHAnsi" w:hAnsiTheme="majorHAnsi" w:cstheme="majorHAnsi"/>
           <w:sz w:val="20"/>
           <w:lang w:val="en-US"/>
         </w:rPr>
-        <w:t xml:space="preserve"> </w:t>
-      </w:r>
-      <w:proofErr w:type="spellStart"/>
+      </w:pPr>
+      <w:r>
+        <w:rPr>
+          <w:rFonts w:asciiTheme="majorHAnsi" w:hAnsiTheme="majorHAnsi" w:cstheme="majorHAnsi"/>
+          <w:sz w:val="20"/>
+        </w:rPr>
+        <w:tab/>
+      </w:r>
       <w:r>
         <w:rPr>
           <w:rFonts w:asciiTheme="majorHAnsi" w:hAnsiTheme="majorHAnsi" w:cstheme="majorHAnsi"/>
           <w:sz w:val="20"/>
           <w:lang w:val="en-US"/>
         </w:rPr>
-        <w:t>tinyint</w:t>
-      </w:r>
-      <w:proofErr w:type="spellEnd"/>
-      <w:r>
+        <w:t>Status tinyint NOT NULL,</w:t>
+      </w:r>
+    </w:p>
+    <w:p>
+      <w:pPr>
         <w:rPr>
           <w:rFonts w:asciiTheme="majorHAnsi" w:hAnsiTheme="majorHAnsi" w:cstheme="majorHAnsi"/>
           <w:sz w:val="20"/>
           <w:lang w:val="en-US"/>
         </w:rPr>
-        <w:t xml:space="preserve"> NOT NULL,</w:t>
-      </w:r>
-    </w:p>
-    <w:p>
-      <w:pPr>
+      </w:pPr>
+      <w:r>
         <w:rPr>
           <w:rFonts w:asciiTheme="majorHAnsi" w:hAnsiTheme="majorHAnsi" w:cstheme="majorHAnsi"/>
           <w:sz w:val="20"/>
           <w:lang w:val="en-US"/>
         </w:rPr>
-      </w:pPr>
-      <w:r>
+        <w:tab/>
+        <w:t>Descripcion varchar(50) NOT NULL</w:t>
+      </w:r>
+    </w:p>
+    <w:p>
+      <w:pPr>
         <w:rPr>
           <w:rFonts w:asciiTheme="majorHAnsi" w:hAnsiTheme="majorHAnsi" w:cstheme="majorHAnsi"/>
           <w:sz w:val="20"/>
-          <w:lang w:val="en-US"/>
-        </w:rPr>
-        <w:tab/>
-        <w:t xml:space="preserve">Folio </w:t>
-      </w:r>
-      <w:proofErr w:type="spellStart"/>
+        </w:rPr>
+      </w:pPr>
       <w:r>
         <w:rPr>
           <w:rFonts w:asciiTheme="majorHAnsi" w:hAnsiTheme="majorHAnsi" w:cstheme="majorHAnsi"/>
           <w:sz w:val="20"/>
-          <w:lang w:val="en-US"/>
-        </w:rPr>
-        <w:t>int</w:t>
-      </w:r>
-      <w:proofErr w:type="spellEnd"/>
-      <w:r>
+        </w:rPr>
+        <w:t>)</w:t>
+      </w:r>
+    </w:p>
+    <w:p>
+      <w:pPr>
         <w:rPr>
           <w:rFonts w:asciiTheme="majorHAnsi" w:hAnsiTheme="majorHAnsi" w:cstheme="majorHAnsi"/>
           <w:sz w:val="20"/>
-          <w:lang w:val="en-US"/>
-        </w:rPr>
-        <w:t xml:space="preserve"> NOT NULL,</w:t>
-      </w:r>
-    </w:p>
-    <w:p>
-      <w:pPr>
+        </w:rPr>
+      </w:pPr>
+      <w:r>
         <w:rPr>
           <w:rFonts w:asciiTheme="majorHAnsi" w:hAnsiTheme="majorHAnsi" w:cstheme="majorHAnsi"/>
           <w:sz w:val="20"/>
-          <w:lang w:val="en-US"/>
-        </w:rPr>
-      </w:pPr>
-      <w:r>
+        </w:rPr>
+        <w:t>;</w:t>
+      </w:r>
+    </w:p>
+    <w:p>
+      <w:pPr>
         <w:rPr>
           <w:rFonts w:asciiTheme="majorHAnsi" w:hAnsiTheme="majorHAnsi" w:cstheme="majorHAnsi"/>
           <w:sz w:val="20"/>
-          <w:lang w:val="en-US"/>
-        </w:rPr>
-        <w:tab/>
-      </w:r>
-      <w:proofErr w:type="spellStart"/>
-      <w:r>
+        </w:rPr>
+      </w:pPr>
+    </w:p>
+    <w:p>
+      <w:pPr>
         <w:rPr>
           <w:rFonts w:asciiTheme="majorHAnsi" w:hAnsiTheme="majorHAnsi" w:cstheme="majorHAnsi"/>
           <w:sz w:val="20"/>
-          <w:lang w:val="en-US"/>
-        </w:rPr>
-        <w:t>CorporativoConciliacion</w:t>
-      </w:r>
-      <w:proofErr w:type="spellEnd"/>
+        </w:rPr>
+      </w:pPr>
       <w:r>
         <w:rPr>
           <w:rFonts w:asciiTheme="majorHAnsi" w:hAnsiTheme="majorHAnsi" w:cstheme="majorHAnsi"/>
           <w:sz w:val="20"/>
-          <w:lang w:val="en-US"/>
-        </w:rPr>
-        <w:t xml:space="preserve"> </w:t>
-      </w:r>
-      <w:proofErr w:type="spellStart"/>
-      <w:r>
+        </w:rPr>
+        <w:t xml:space="preserve">ALTER TABLE StatusMovimientoCajaConciliacion ADD CONSTRAINT PK_StatusMovimientoCajaConciliacion </w:t>
+      </w:r>
+    </w:p>
+    <w:p>
+      <w:pPr>
         <w:rPr>
           <w:rFonts w:asciiTheme="majorHAnsi" w:hAnsiTheme="majorHAnsi" w:cstheme="majorHAnsi"/>
           <w:sz w:val="20"/>
-          <w:lang w:val="en-US"/>
-        </w:rPr>
-        <w:t>tinyint</w:t>
-      </w:r>
-      <w:proofErr w:type="spellEnd"/>
+        </w:rPr>
+      </w:pPr>
       <w:r>
         <w:rPr>
           <w:rFonts w:asciiTheme="majorHAnsi" w:hAnsiTheme="majorHAnsi" w:cstheme="majorHAnsi"/>
           <w:sz w:val="20"/>
-          <w:lang w:val="en-US"/>
-        </w:rPr>
-        <w:t xml:space="preserve"> NOT NULL,</w:t>
+        </w:rPr>
+        <w:tab/>
+        <w:t>PRIMARY KEY CLUSTERED (Status)</w:t>
       </w:r>
     </w:p>
     <w:p>
@@ -9083,874 +8933,12 @@
         <w:rPr>
           <w:rFonts w:asciiTheme="majorHAnsi" w:hAnsiTheme="majorHAnsi" w:cstheme="majorHAnsi"/>
           <w:sz w:val="20"/>
-          <w:lang w:val="en-US"/>
         </w:rPr>
       </w:pPr>
       <w:r>
         <w:rPr>
           <w:rFonts w:asciiTheme="majorHAnsi" w:hAnsiTheme="majorHAnsi" w:cstheme="majorHAnsi"/>
           <w:sz w:val="20"/>
-          <w:lang w:val="en-US"/>
-        </w:rPr>
-        <w:tab/>
-      </w:r>
-      <w:proofErr w:type="spellStart"/>
-      <w:r>
-        <w:rPr>
-          <w:rFonts w:asciiTheme="majorHAnsi" w:hAnsiTheme="majorHAnsi" w:cstheme="majorHAnsi"/>
-          <w:sz w:val="20"/>
-          <w:lang w:val="en-US"/>
-        </w:rPr>
-        <w:t>SucursalConciliacion</w:t>
-      </w:r>
-      <w:proofErr w:type="spellEnd"/>
-      <w:r>
-        <w:rPr>
-          <w:rFonts w:asciiTheme="majorHAnsi" w:hAnsiTheme="majorHAnsi" w:cstheme="majorHAnsi"/>
-          <w:sz w:val="20"/>
-          <w:lang w:val="en-US"/>
-        </w:rPr>
-        <w:t xml:space="preserve"> </w:t>
-      </w:r>
-      <w:proofErr w:type="spellStart"/>
-      <w:r>
-        <w:rPr>
-          <w:rFonts w:asciiTheme="majorHAnsi" w:hAnsiTheme="majorHAnsi" w:cstheme="majorHAnsi"/>
-          <w:sz w:val="20"/>
-          <w:lang w:val="en-US"/>
-        </w:rPr>
-        <w:t>tinyint</w:t>
-      </w:r>
-      <w:proofErr w:type="spellEnd"/>
-      <w:r>
-        <w:rPr>
-          <w:rFonts w:asciiTheme="majorHAnsi" w:hAnsiTheme="majorHAnsi" w:cstheme="majorHAnsi"/>
-          <w:sz w:val="20"/>
-          <w:lang w:val="en-US"/>
-        </w:rPr>
-        <w:t xml:space="preserve"> NOT NULL,</w:t>
-      </w:r>
-    </w:p>
-    <w:p>
-      <w:pPr>
-        <w:rPr>
-          <w:rFonts w:asciiTheme="majorHAnsi" w:hAnsiTheme="majorHAnsi" w:cstheme="majorHAnsi"/>
-          <w:sz w:val="20"/>
-          <w:lang w:val="en-US"/>
-        </w:rPr>
-      </w:pPr>
-      <w:r>
-        <w:rPr>
-          <w:rFonts w:asciiTheme="majorHAnsi" w:hAnsiTheme="majorHAnsi" w:cstheme="majorHAnsi"/>
-          <w:sz w:val="20"/>
-          <w:lang w:val="en-US"/>
-        </w:rPr>
-        <w:tab/>
-      </w:r>
-      <w:proofErr w:type="spellStart"/>
-      <w:r>
-        <w:rPr>
-          <w:rFonts w:asciiTheme="majorHAnsi" w:hAnsiTheme="majorHAnsi" w:cstheme="majorHAnsi"/>
-          <w:sz w:val="20"/>
-          <w:lang w:val="en-US"/>
-        </w:rPr>
-        <w:t>AñoConciliacion</w:t>
-      </w:r>
-      <w:proofErr w:type="spellEnd"/>
-      <w:r>
-        <w:rPr>
-          <w:rFonts w:asciiTheme="majorHAnsi" w:hAnsiTheme="majorHAnsi" w:cstheme="majorHAnsi"/>
-          <w:sz w:val="20"/>
-          <w:lang w:val="en-US"/>
-        </w:rPr>
-        <w:t xml:space="preserve"> </w:t>
-      </w:r>
-      <w:proofErr w:type="spellStart"/>
-      <w:r>
-        <w:rPr>
-          <w:rFonts w:asciiTheme="majorHAnsi" w:hAnsiTheme="majorHAnsi" w:cstheme="majorHAnsi"/>
-          <w:sz w:val="20"/>
-          <w:lang w:val="en-US"/>
-        </w:rPr>
-        <w:t>int</w:t>
-      </w:r>
-      <w:proofErr w:type="spellEnd"/>
-      <w:r>
-        <w:rPr>
-          <w:rFonts w:asciiTheme="majorHAnsi" w:hAnsiTheme="majorHAnsi" w:cstheme="majorHAnsi"/>
-          <w:sz w:val="20"/>
-          <w:lang w:val="en-US"/>
-        </w:rPr>
-        <w:t xml:space="preserve"> NOT NULL,</w:t>
-      </w:r>
-    </w:p>
-    <w:p>
-      <w:pPr>
-        <w:rPr>
-          <w:rFonts w:asciiTheme="majorHAnsi" w:hAnsiTheme="majorHAnsi" w:cstheme="majorHAnsi"/>
-          <w:sz w:val="20"/>
-          <w:lang w:val="en-US"/>
-        </w:rPr>
-      </w:pPr>
-      <w:r>
-        <w:rPr>
-          <w:rFonts w:asciiTheme="majorHAnsi" w:hAnsiTheme="majorHAnsi" w:cstheme="majorHAnsi"/>
-          <w:sz w:val="20"/>
-          <w:lang w:val="en-US"/>
-        </w:rPr>
-        <w:tab/>
-      </w:r>
-      <w:proofErr w:type="spellStart"/>
-      <w:r>
-        <w:rPr>
-          <w:rFonts w:asciiTheme="majorHAnsi" w:hAnsiTheme="majorHAnsi" w:cstheme="majorHAnsi"/>
-          <w:sz w:val="20"/>
-          <w:lang w:val="en-US"/>
-        </w:rPr>
-        <w:t>MesConciliacion</w:t>
-      </w:r>
-      <w:proofErr w:type="spellEnd"/>
-      <w:r>
-        <w:rPr>
-          <w:rFonts w:asciiTheme="majorHAnsi" w:hAnsiTheme="majorHAnsi" w:cstheme="majorHAnsi"/>
-          <w:sz w:val="20"/>
-          <w:lang w:val="en-US"/>
-        </w:rPr>
-        <w:t xml:space="preserve"> </w:t>
-      </w:r>
-      <w:proofErr w:type="spellStart"/>
-      <w:r>
-        <w:rPr>
-          <w:rFonts w:asciiTheme="majorHAnsi" w:hAnsiTheme="majorHAnsi" w:cstheme="majorHAnsi"/>
-          <w:sz w:val="20"/>
-          <w:lang w:val="en-US"/>
-        </w:rPr>
-        <w:t>smallint</w:t>
-      </w:r>
-      <w:proofErr w:type="spellEnd"/>
-      <w:r>
-        <w:rPr>
-          <w:rFonts w:asciiTheme="majorHAnsi" w:hAnsiTheme="majorHAnsi" w:cstheme="majorHAnsi"/>
-          <w:sz w:val="20"/>
-          <w:lang w:val="en-US"/>
-        </w:rPr>
-        <w:t xml:space="preserve"> NOT NULL,</w:t>
-      </w:r>
-    </w:p>
-    <w:p>
-      <w:pPr>
-        <w:rPr>
-          <w:rFonts w:asciiTheme="majorHAnsi" w:hAnsiTheme="majorHAnsi" w:cstheme="majorHAnsi"/>
-          <w:sz w:val="20"/>
-          <w:lang w:val="en-US"/>
-        </w:rPr>
-      </w:pPr>
-      <w:r>
-        <w:rPr>
-          <w:rFonts w:asciiTheme="majorHAnsi" w:hAnsiTheme="majorHAnsi" w:cstheme="majorHAnsi"/>
-          <w:sz w:val="20"/>
-          <w:lang w:val="en-US"/>
-        </w:rPr>
-        <w:tab/>
-      </w:r>
-      <w:proofErr w:type="spellStart"/>
-      <w:r>
-        <w:rPr>
-          <w:rFonts w:asciiTheme="majorHAnsi" w:hAnsiTheme="majorHAnsi" w:cstheme="majorHAnsi"/>
-          <w:sz w:val="20"/>
-          <w:lang w:val="en-US"/>
-        </w:rPr>
-        <w:t>FolioConciliacion</w:t>
-      </w:r>
-      <w:proofErr w:type="spellEnd"/>
-      <w:r>
-        <w:rPr>
-          <w:rFonts w:asciiTheme="majorHAnsi" w:hAnsiTheme="majorHAnsi" w:cstheme="majorHAnsi"/>
-          <w:sz w:val="20"/>
-          <w:lang w:val="en-US"/>
-        </w:rPr>
-        <w:t xml:space="preserve"> </w:t>
-      </w:r>
-      <w:proofErr w:type="spellStart"/>
-      <w:r>
-        <w:rPr>
-          <w:rFonts w:asciiTheme="majorHAnsi" w:hAnsiTheme="majorHAnsi" w:cstheme="majorHAnsi"/>
-          <w:sz w:val="20"/>
-          <w:lang w:val="en-US"/>
-        </w:rPr>
-        <w:t>int</w:t>
-      </w:r>
-      <w:proofErr w:type="spellEnd"/>
-      <w:r>
-        <w:rPr>
-          <w:rFonts w:asciiTheme="majorHAnsi" w:hAnsiTheme="majorHAnsi" w:cstheme="majorHAnsi"/>
-          <w:sz w:val="20"/>
-          <w:lang w:val="en-US"/>
-        </w:rPr>
-        <w:t xml:space="preserve"> NOT NULL,</w:t>
-      </w:r>
-    </w:p>
-    <w:p>
-      <w:pPr>
-        <w:rPr>
-          <w:rFonts w:asciiTheme="majorHAnsi" w:hAnsiTheme="majorHAnsi" w:cstheme="majorHAnsi"/>
-          <w:sz w:val="20"/>
-          <w:lang w:val="en-US"/>
-        </w:rPr>
-      </w:pPr>
-      <w:r>
-        <w:rPr>
-          <w:rFonts w:asciiTheme="majorHAnsi" w:hAnsiTheme="majorHAnsi" w:cstheme="majorHAnsi"/>
-          <w:sz w:val="20"/>
-          <w:lang w:val="en-US"/>
-        </w:rPr>
-        <w:tab/>
-        <w:t xml:space="preserve">Status </w:t>
-      </w:r>
-      <w:proofErr w:type="spellStart"/>
-      <w:r>
-        <w:rPr>
-          <w:rFonts w:asciiTheme="majorHAnsi" w:hAnsiTheme="majorHAnsi" w:cstheme="majorHAnsi"/>
-          <w:sz w:val="20"/>
-          <w:lang w:val="en-US"/>
-        </w:rPr>
-        <w:t>tinyint</w:t>
-      </w:r>
-      <w:proofErr w:type="spellEnd"/>
-      <w:r>
-        <w:rPr>
-          <w:rFonts w:asciiTheme="majorHAnsi" w:hAnsiTheme="majorHAnsi" w:cstheme="majorHAnsi"/>
-          <w:sz w:val="20"/>
-          <w:lang w:val="en-US"/>
-        </w:rPr>
-        <w:t xml:space="preserve"> NOT NULL</w:t>
-      </w:r>
-    </w:p>
-    <w:p>
-      <w:pPr>
-        <w:rPr>
-          <w:rFonts w:asciiTheme="majorHAnsi" w:hAnsiTheme="majorHAnsi" w:cstheme="majorHAnsi"/>
-          <w:sz w:val="20"/>
-        </w:rPr>
-      </w:pPr>
-      <w:r>
-        <w:rPr>
-          <w:rFonts w:asciiTheme="majorHAnsi" w:hAnsiTheme="majorHAnsi" w:cstheme="majorHAnsi"/>
-          <w:sz w:val="20"/>
-        </w:rPr>
-        <w:t>)</w:t>
-      </w:r>
-    </w:p>
-    <w:p>
-      <w:pPr>
-        <w:rPr>
-          <w:rFonts w:asciiTheme="majorHAnsi" w:hAnsiTheme="majorHAnsi" w:cstheme="majorHAnsi"/>
-          <w:sz w:val="20"/>
-        </w:rPr>
-      </w:pPr>
-      <w:r>
-        <w:rPr>
-          <w:rFonts w:asciiTheme="majorHAnsi" w:hAnsiTheme="majorHAnsi" w:cstheme="majorHAnsi"/>
-          <w:sz w:val="20"/>
-        </w:rPr>
-        <w:t>;</w:t>
-      </w:r>
-    </w:p>
-    <w:p>
-      <w:pPr>
-        <w:rPr>
-          <w:rFonts w:asciiTheme="majorHAnsi" w:hAnsiTheme="majorHAnsi" w:cstheme="majorHAnsi"/>
-          <w:sz w:val="20"/>
-        </w:rPr>
-      </w:pPr>
-    </w:p>
-    <w:p>
-      <w:pPr>
-        <w:rPr>
-          <w:rFonts w:asciiTheme="majorHAnsi" w:hAnsiTheme="majorHAnsi" w:cstheme="majorHAnsi"/>
-          <w:sz w:val="20"/>
-        </w:rPr>
-      </w:pPr>
-      <w:r>
-        <w:rPr>
-          <w:rFonts w:asciiTheme="majorHAnsi" w:hAnsiTheme="majorHAnsi" w:cstheme="majorHAnsi"/>
-          <w:sz w:val="20"/>
-        </w:rPr>
-        <w:t xml:space="preserve">ALTER TABLE </w:t>
-      </w:r>
-      <w:proofErr w:type="spellStart"/>
-      <w:r>
-        <w:rPr>
-          <w:rFonts w:asciiTheme="majorHAnsi" w:hAnsiTheme="majorHAnsi" w:cstheme="majorHAnsi"/>
-          <w:sz w:val="20"/>
-        </w:rPr>
-        <w:t>MovimientoCajaConciliacion</w:t>
-      </w:r>
-      <w:proofErr w:type="spellEnd"/>
-      <w:r>
-        <w:rPr>
-          <w:rFonts w:asciiTheme="majorHAnsi" w:hAnsiTheme="majorHAnsi" w:cstheme="majorHAnsi"/>
-          <w:sz w:val="20"/>
-        </w:rPr>
-        <w:t xml:space="preserve"> ADD CONSTRAINT </w:t>
-      </w:r>
-      <w:proofErr w:type="spellStart"/>
-      <w:r>
-        <w:rPr>
-          <w:rFonts w:asciiTheme="majorHAnsi" w:hAnsiTheme="majorHAnsi" w:cstheme="majorHAnsi"/>
-          <w:sz w:val="20"/>
-        </w:rPr>
-        <w:t>PK_MovimientoCajaConciliacion</w:t>
-      </w:r>
-      <w:proofErr w:type="spellEnd"/>
-      <w:r>
-        <w:rPr>
-          <w:rFonts w:asciiTheme="majorHAnsi" w:hAnsiTheme="majorHAnsi" w:cstheme="majorHAnsi"/>
-          <w:sz w:val="20"/>
-        </w:rPr>
-        <w:t xml:space="preserve"> </w:t>
-      </w:r>
-    </w:p>
-    <w:p>
-      <w:pPr>
-        <w:rPr>
-          <w:rFonts w:asciiTheme="majorHAnsi" w:hAnsiTheme="majorHAnsi" w:cstheme="majorHAnsi"/>
-          <w:sz w:val="20"/>
-        </w:rPr>
-      </w:pPr>
-      <w:r>
-        <w:rPr>
-          <w:rFonts w:asciiTheme="majorHAnsi" w:hAnsiTheme="majorHAnsi" w:cstheme="majorHAnsi"/>
-          <w:sz w:val="20"/>
-        </w:rPr>
-        <w:tab/>
-        <w:t xml:space="preserve">PRIMARY KEY CLUSTERED (Caja, </w:t>
-      </w:r>
-      <w:proofErr w:type="spellStart"/>
-      <w:proofErr w:type="gramStart"/>
-      <w:r>
-        <w:rPr>
-          <w:rFonts w:asciiTheme="majorHAnsi" w:hAnsiTheme="majorHAnsi" w:cstheme="majorHAnsi"/>
-          <w:sz w:val="20"/>
-        </w:rPr>
-        <w:t>FOperacion</w:t>
-      </w:r>
-      <w:proofErr w:type="spellEnd"/>
-      <w:r>
-        <w:rPr>
-          <w:rFonts w:asciiTheme="majorHAnsi" w:hAnsiTheme="majorHAnsi" w:cstheme="majorHAnsi"/>
-          <w:sz w:val="20"/>
-        </w:rPr>
-        <w:t xml:space="preserve"> ,</w:t>
-      </w:r>
-      <w:proofErr w:type="gramEnd"/>
-      <w:r>
-        <w:rPr>
-          <w:rFonts w:asciiTheme="majorHAnsi" w:hAnsiTheme="majorHAnsi" w:cstheme="majorHAnsi"/>
-          <w:sz w:val="20"/>
-        </w:rPr>
-        <w:t xml:space="preserve"> Consecutivo, Folio, </w:t>
-      </w:r>
-      <w:proofErr w:type="spellStart"/>
-      <w:r>
-        <w:rPr>
-          <w:rFonts w:asciiTheme="majorHAnsi" w:hAnsiTheme="majorHAnsi" w:cstheme="majorHAnsi"/>
-          <w:sz w:val="20"/>
-        </w:rPr>
-        <w:t>CorporativoConciliacion</w:t>
-      </w:r>
-      <w:proofErr w:type="spellEnd"/>
-      <w:r>
-        <w:rPr>
-          <w:rFonts w:asciiTheme="majorHAnsi" w:hAnsiTheme="majorHAnsi" w:cstheme="majorHAnsi"/>
-          <w:sz w:val="20"/>
-        </w:rPr>
-        <w:t xml:space="preserve">, </w:t>
-      </w:r>
-      <w:proofErr w:type="spellStart"/>
-      <w:r>
-        <w:rPr>
-          <w:rFonts w:asciiTheme="majorHAnsi" w:hAnsiTheme="majorHAnsi" w:cstheme="majorHAnsi"/>
-          <w:sz w:val="20"/>
-        </w:rPr>
-        <w:t>SucursalConciliacion</w:t>
-      </w:r>
-      <w:proofErr w:type="spellEnd"/>
-      <w:r>
-        <w:rPr>
-          <w:rFonts w:asciiTheme="majorHAnsi" w:hAnsiTheme="majorHAnsi" w:cstheme="majorHAnsi"/>
-          <w:sz w:val="20"/>
-        </w:rPr>
-        <w:t xml:space="preserve">, </w:t>
-      </w:r>
-      <w:proofErr w:type="spellStart"/>
-      <w:r>
-        <w:rPr>
-          <w:rFonts w:asciiTheme="majorHAnsi" w:hAnsiTheme="majorHAnsi" w:cstheme="majorHAnsi"/>
-          <w:sz w:val="20"/>
-        </w:rPr>
-        <w:t>AñoConciliacion</w:t>
-      </w:r>
-      <w:proofErr w:type="spellEnd"/>
-      <w:r>
-        <w:rPr>
-          <w:rFonts w:asciiTheme="majorHAnsi" w:hAnsiTheme="majorHAnsi" w:cstheme="majorHAnsi"/>
-          <w:sz w:val="20"/>
-        </w:rPr>
-        <w:t xml:space="preserve">, </w:t>
-      </w:r>
-      <w:proofErr w:type="spellStart"/>
-      <w:r>
-        <w:rPr>
-          <w:rFonts w:asciiTheme="majorHAnsi" w:hAnsiTheme="majorHAnsi" w:cstheme="majorHAnsi"/>
-          <w:sz w:val="20"/>
-        </w:rPr>
-        <w:t>MesConciliacion</w:t>
-      </w:r>
-      <w:proofErr w:type="spellEnd"/>
-      <w:r>
-        <w:rPr>
-          <w:rFonts w:asciiTheme="majorHAnsi" w:hAnsiTheme="majorHAnsi" w:cstheme="majorHAnsi"/>
-          <w:sz w:val="20"/>
-        </w:rPr>
-        <w:t xml:space="preserve">, </w:t>
-      </w:r>
-      <w:proofErr w:type="spellStart"/>
-      <w:r>
-        <w:rPr>
-          <w:rFonts w:asciiTheme="majorHAnsi" w:hAnsiTheme="majorHAnsi" w:cstheme="majorHAnsi"/>
-          <w:sz w:val="20"/>
-        </w:rPr>
-        <w:t>FolioConciliacion</w:t>
-      </w:r>
-      <w:proofErr w:type="spellEnd"/>
-      <w:r>
-        <w:rPr>
-          <w:rFonts w:asciiTheme="majorHAnsi" w:hAnsiTheme="majorHAnsi" w:cstheme="majorHAnsi"/>
-          <w:sz w:val="20"/>
-        </w:rPr>
-        <w:t>)</w:t>
-      </w:r>
-    </w:p>
-    <w:p>
-      <w:pPr>
-        <w:rPr>
-          <w:rFonts w:asciiTheme="majorHAnsi" w:hAnsiTheme="majorHAnsi" w:cstheme="majorHAnsi"/>
-          <w:sz w:val="20"/>
-          <w:lang w:val="en-US"/>
-        </w:rPr>
-      </w:pPr>
-      <w:r>
-        <w:rPr>
-          <w:rFonts w:asciiTheme="majorHAnsi" w:hAnsiTheme="majorHAnsi" w:cstheme="majorHAnsi"/>
-          <w:sz w:val="20"/>
-          <w:lang w:val="en-US"/>
-        </w:rPr>
-        <w:t>;</w:t>
-      </w:r>
-    </w:p>
-    <w:p>
-      <w:pPr>
-        <w:rPr>
-          <w:rFonts w:asciiTheme="majorHAnsi" w:hAnsiTheme="majorHAnsi" w:cstheme="majorHAnsi"/>
-          <w:sz w:val="20"/>
-          <w:lang w:val="en-US"/>
-        </w:rPr>
-      </w:pPr>
-    </w:p>
-    <w:p>
-      <w:pPr>
-        <w:rPr>
-          <w:rFonts w:asciiTheme="majorHAnsi" w:hAnsiTheme="majorHAnsi" w:cstheme="majorHAnsi"/>
-          <w:sz w:val="20"/>
-          <w:lang w:val="en-US"/>
-        </w:rPr>
-      </w:pPr>
-      <w:r>
-        <w:rPr>
-          <w:rFonts w:asciiTheme="majorHAnsi" w:hAnsiTheme="majorHAnsi" w:cstheme="majorHAnsi"/>
-          <w:sz w:val="20"/>
-          <w:lang w:val="en-US"/>
-        </w:rPr>
-        <w:lastRenderedPageBreak/>
-        <w:t xml:space="preserve">IF EXISTS (SELECT * FROM </w:t>
-      </w:r>
-      <w:proofErr w:type="spellStart"/>
-      <w:r>
-        <w:rPr>
-          <w:rFonts w:asciiTheme="majorHAnsi" w:hAnsiTheme="majorHAnsi" w:cstheme="majorHAnsi"/>
-          <w:sz w:val="20"/>
-          <w:lang w:val="en-US"/>
-        </w:rPr>
-        <w:t>dbo.sysobjects</w:t>
-      </w:r>
-      <w:proofErr w:type="spellEnd"/>
-      <w:r>
-        <w:rPr>
-          <w:rFonts w:asciiTheme="majorHAnsi" w:hAnsiTheme="majorHAnsi" w:cstheme="majorHAnsi"/>
-          <w:sz w:val="20"/>
-          <w:lang w:val="en-US"/>
-        </w:rPr>
-        <w:t xml:space="preserve"> WHERE id = </w:t>
-      </w:r>
-      <w:proofErr w:type="spellStart"/>
-      <w:r>
-        <w:rPr>
-          <w:rFonts w:asciiTheme="majorHAnsi" w:hAnsiTheme="majorHAnsi" w:cstheme="majorHAnsi"/>
-          <w:sz w:val="20"/>
-          <w:lang w:val="en-US"/>
-        </w:rPr>
-        <w:t>object_</w:t>
-      </w:r>
-      <w:proofErr w:type="gramStart"/>
-      <w:r>
-        <w:rPr>
-          <w:rFonts w:asciiTheme="majorHAnsi" w:hAnsiTheme="majorHAnsi" w:cstheme="majorHAnsi"/>
-          <w:sz w:val="20"/>
-          <w:lang w:val="en-US"/>
-        </w:rPr>
-        <w:t>id</w:t>
-      </w:r>
-      <w:proofErr w:type="spellEnd"/>
-      <w:r>
-        <w:rPr>
-          <w:rFonts w:asciiTheme="majorHAnsi" w:hAnsiTheme="majorHAnsi" w:cstheme="majorHAnsi"/>
-          <w:sz w:val="20"/>
-          <w:lang w:val="en-US"/>
-        </w:rPr>
-        <w:t>(</w:t>
-      </w:r>
-      <w:proofErr w:type="gramEnd"/>
-      <w:r>
-        <w:rPr>
-          <w:rFonts w:asciiTheme="majorHAnsi" w:hAnsiTheme="majorHAnsi" w:cstheme="majorHAnsi"/>
-          <w:sz w:val="20"/>
-          <w:lang w:val="en-US"/>
-        </w:rPr>
-        <w:t>'</w:t>
-      </w:r>
-      <w:proofErr w:type="spellStart"/>
-      <w:r>
-        <w:rPr>
-          <w:rFonts w:asciiTheme="majorHAnsi" w:hAnsiTheme="majorHAnsi" w:cstheme="majorHAnsi"/>
-          <w:sz w:val="20"/>
-          <w:lang w:val="en-US"/>
-        </w:rPr>
-        <w:t>StatusMovimientoCajaConciliacion</w:t>
-      </w:r>
-      <w:proofErr w:type="spellEnd"/>
-      <w:r>
-        <w:rPr>
-          <w:rFonts w:asciiTheme="majorHAnsi" w:hAnsiTheme="majorHAnsi" w:cstheme="majorHAnsi"/>
-          <w:sz w:val="20"/>
-          <w:lang w:val="en-US"/>
-        </w:rPr>
-        <w:t>') AND  OBJECTPROPERTY(id, '</w:t>
-      </w:r>
-      <w:proofErr w:type="spellStart"/>
-      <w:r>
-        <w:rPr>
-          <w:rFonts w:asciiTheme="majorHAnsi" w:hAnsiTheme="majorHAnsi" w:cstheme="majorHAnsi"/>
-          <w:sz w:val="20"/>
-          <w:lang w:val="en-US"/>
-        </w:rPr>
-        <w:t>IsUserTable</w:t>
-      </w:r>
-      <w:proofErr w:type="spellEnd"/>
-      <w:r>
-        <w:rPr>
-          <w:rFonts w:asciiTheme="majorHAnsi" w:hAnsiTheme="majorHAnsi" w:cstheme="majorHAnsi"/>
-          <w:sz w:val="20"/>
-          <w:lang w:val="en-US"/>
-        </w:rPr>
-        <w:t>') = 1)</w:t>
-      </w:r>
-    </w:p>
-    <w:p>
-      <w:pPr>
-        <w:rPr>
-          <w:rFonts w:asciiTheme="majorHAnsi" w:hAnsiTheme="majorHAnsi" w:cstheme="majorHAnsi"/>
-          <w:sz w:val="20"/>
-        </w:rPr>
-      </w:pPr>
-      <w:r>
-        <w:rPr>
-          <w:rFonts w:asciiTheme="majorHAnsi" w:hAnsiTheme="majorHAnsi" w:cstheme="majorHAnsi"/>
-          <w:sz w:val="20"/>
-        </w:rPr>
-        <w:t xml:space="preserve">DROP TABLE </w:t>
-      </w:r>
-      <w:proofErr w:type="spellStart"/>
-      <w:r>
-        <w:rPr>
-          <w:rFonts w:asciiTheme="majorHAnsi" w:hAnsiTheme="majorHAnsi" w:cstheme="majorHAnsi"/>
-          <w:sz w:val="20"/>
-        </w:rPr>
-        <w:t>StatusMovimientoCajaConciliacion</w:t>
-      </w:r>
-      <w:proofErr w:type="spellEnd"/>
-    </w:p>
-    <w:p>
-      <w:pPr>
-        <w:rPr>
-          <w:rFonts w:asciiTheme="majorHAnsi" w:hAnsiTheme="majorHAnsi" w:cstheme="majorHAnsi"/>
-          <w:sz w:val="20"/>
-        </w:rPr>
-      </w:pPr>
-      <w:r>
-        <w:rPr>
-          <w:rFonts w:asciiTheme="majorHAnsi" w:hAnsiTheme="majorHAnsi" w:cstheme="majorHAnsi"/>
-          <w:sz w:val="20"/>
-        </w:rPr>
-        <w:t>;</w:t>
-      </w:r>
-    </w:p>
-    <w:p>
-      <w:pPr>
-        <w:rPr>
-          <w:rFonts w:asciiTheme="majorHAnsi" w:hAnsiTheme="majorHAnsi" w:cstheme="majorHAnsi"/>
-          <w:sz w:val="20"/>
-        </w:rPr>
-      </w:pPr>
-    </w:p>
-    <w:p>
-      <w:pPr>
-        <w:rPr>
-          <w:rFonts w:asciiTheme="majorHAnsi" w:hAnsiTheme="majorHAnsi" w:cstheme="majorHAnsi"/>
-          <w:sz w:val="20"/>
-        </w:rPr>
-      </w:pPr>
-      <w:r>
-        <w:rPr>
-          <w:rFonts w:asciiTheme="majorHAnsi" w:hAnsiTheme="majorHAnsi" w:cstheme="majorHAnsi"/>
-          <w:sz w:val="20"/>
-        </w:rPr>
-        <w:t xml:space="preserve">CREATE TABLE </w:t>
-      </w:r>
-      <w:proofErr w:type="spellStart"/>
-      <w:r>
-        <w:rPr>
-          <w:rFonts w:asciiTheme="majorHAnsi" w:hAnsiTheme="majorHAnsi" w:cstheme="majorHAnsi"/>
-          <w:sz w:val="20"/>
-        </w:rPr>
-        <w:t>StatusMovimientoCajaConciliacion</w:t>
-      </w:r>
-      <w:proofErr w:type="spellEnd"/>
-      <w:r>
-        <w:rPr>
-          <w:rFonts w:asciiTheme="majorHAnsi" w:hAnsiTheme="majorHAnsi" w:cstheme="majorHAnsi"/>
-          <w:sz w:val="20"/>
-        </w:rPr>
-        <w:t xml:space="preserve"> ( </w:t>
-      </w:r>
-    </w:p>
-    <w:p>
-      <w:pPr>
-        <w:rPr>
-          <w:rFonts w:asciiTheme="majorHAnsi" w:hAnsiTheme="majorHAnsi" w:cstheme="majorHAnsi"/>
-          <w:sz w:val="20"/>
-          <w:lang w:val="en-US"/>
-        </w:rPr>
-      </w:pPr>
-      <w:r>
-        <w:rPr>
-          <w:rFonts w:asciiTheme="majorHAnsi" w:hAnsiTheme="majorHAnsi" w:cstheme="majorHAnsi"/>
-          <w:sz w:val="20"/>
-        </w:rPr>
-        <w:tab/>
-      </w:r>
-      <w:r>
-        <w:rPr>
-          <w:rFonts w:asciiTheme="majorHAnsi" w:hAnsiTheme="majorHAnsi" w:cstheme="majorHAnsi"/>
-          <w:sz w:val="20"/>
-          <w:lang w:val="en-US"/>
-        </w:rPr>
-        <w:t xml:space="preserve">Status </w:t>
-      </w:r>
-      <w:proofErr w:type="spellStart"/>
-      <w:r>
-        <w:rPr>
-          <w:rFonts w:asciiTheme="majorHAnsi" w:hAnsiTheme="majorHAnsi" w:cstheme="majorHAnsi"/>
-          <w:sz w:val="20"/>
-          <w:lang w:val="en-US"/>
-        </w:rPr>
-        <w:t>tinyint</w:t>
-      </w:r>
-      <w:proofErr w:type="spellEnd"/>
-      <w:r>
-        <w:rPr>
-          <w:rFonts w:asciiTheme="majorHAnsi" w:hAnsiTheme="majorHAnsi" w:cstheme="majorHAnsi"/>
-          <w:sz w:val="20"/>
-          <w:lang w:val="en-US"/>
-        </w:rPr>
-        <w:t xml:space="preserve"> NOT NULL,</w:t>
-      </w:r>
-    </w:p>
-    <w:p>
-      <w:pPr>
-        <w:rPr>
-          <w:rFonts w:asciiTheme="majorHAnsi" w:hAnsiTheme="majorHAnsi" w:cstheme="majorHAnsi"/>
-          <w:sz w:val="20"/>
-          <w:lang w:val="en-US"/>
-        </w:rPr>
-      </w:pPr>
-      <w:r>
-        <w:rPr>
-          <w:rFonts w:asciiTheme="majorHAnsi" w:hAnsiTheme="majorHAnsi" w:cstheme="majorHAnsi"/>
-          <w:sz w:val="20"/>
-          <w:lang w:val="en-US"/>
-        </w:rPr>
-        <w:tab/>
-      </w:r>
-      <w:proofErr w:type="spellStart"/>
-      <w:r>
-        <w:rPr>
-          <w:rFonts w:asciiTheme="majorHAnsi" w:hAnsiTheme="majorHAnsi" w:cstheme="majorHAnsi"/>
-          <w:sz w:val="20"/>
-          <w:lang w:val="en-US"/>
-        </w:rPr>
-        <w:t>Descripcion</w:t>
-      </w:r>
-      <w:proofErr w:type="spellEnd"/>
-      <w:r>
-        <w:rPr>
-          <w:rFonts w:asciiTheme="majorHAnsi" w:hAnsiTheme="majorHAnsi" w:cstheme="majorHAnsi"/>
-          <w:sz w:val="20"/>
-          <w:lang w:val="en-US"/>
-        </w:rPr>
-        <w:t xml:space="preserve"> </w:t>
-      </w:r>
-      <w:proofErr w:type="gramStart"/>
-      <w:r>
-        <w:rPr>
-          <w:rFonts w:asciiTheme="majorHAnsi" w:hAnsiTheme="majorHAnsi" w:cstheme="majorHAnsi"/>
-          <w:sz w:val="20"/>
-          <w:lang w:val="en-US"/>
-        </w:rPr>
-        <w:t>varchar(</w:t>
-      </w:r>
-      <w:proofErr w:type="gramEnd"/>
-      <w:r>
-        <w:rPr>
-          <w:rFonts w:asciiTheme="majorHAnsi" w:hAnsiTheme="majorHAnsi" w:cstheme="majorHAnsi"/>
-          <w:sz w:val="20"/>
-          <w:lang w:val="en-US"/>
-        </w:rPr>
-        <w:t>50) NOT NULL</w:t>
-      </w:r>
-    </w:p>
-    <w:p>
-      <w:pPr>
-        <w:rPr>
-          <w:rFonts w:asciiTheme="majorHAnsi" w:hAnsiTheme="majorHAnsi" w:cstheme="majorHAnsi"/>
-          <w:sz w:val="20"/>
-        </w:rPr>
-      </w:pPr>
-      <w:r>
-        <w:rPr>
-          <w:rFonts w:asciiTheme="majorHAnsi" w:hAnsiTheme="majorHAnsi" w:cstheme="majorHAnsi"/>
-          <w:sz w:val="20"/>
-        </w:rPr>
-        <w:t>)</w:t>
-      </w:r>
-    </w:p>
-    <w:p>
-      <w:pPr>
-        <w:rPr>
-          <w:rFonts w:asciiTheme="majorHAnsi" w:hAnsiTheme="majorHAnsi" w:cstheme="majorHAnsi"/>
-          <w:sz w:val="20"/>
-        </w:rPr>
-      </w:pPr>
-      <w:r>
-        <w:rPr>
-          <w:rFonts w:asciiTheme="majorHAnsi" w:hAnsiTheme="majorHAnsi" w:cstheme="majorHAnsi"/>
-          <w:sz w:val="20"/>
-        </w:rPr>
-        <w:t>;</w:t>
-      </w:r>
-    </w:p>
-    <w:p>
-      <w:pPr>
-        <w:rPr>
-          <w:rFonts w:asciiTheme="majorHAnsi" w:hAnsiTheme="majorHAnsi" w:cstheme="majorHAnsi"/>
-          <w:sz w:val="20"/>
-        </w:rPr>
-      </w:pPr>
-    </w:p>
-    <w:p>
-      <w:pPr>
-        <w:rPr>
-          <w:rFonts w:asciiTheme="majorHAnsi" w:hAnsiTheme="majorHAnsi" w:cstheme="majorHAnsi"/>
-          <w:sz w:val="20"/>
-        </w:rPr>
-      </w:pPr>
-      <w:r>
-        <w:rPr>
-          <w:rFonts w:asciiTheme="majorHAnsi" w:hAnsiTheme="majorHAnsi" w:cstheme="majorHAnsi"/>
-          <w:sz w:val="20"/>
-        </w:rPr>
-        <w:t xml:space="preserve">ALTER TABLE </w:t>
-      </w:r>
-      <w:proofErr w:type="spellStart"/>
-      <w:r>
-        <w:rPr>
-          <w:rFonts w:asciiTheme="majorHAnsi" w:hAnsiTheme="majorHAnsi" w:cstheme="majorHAnsi"/>
-          <w:sz w:val="20"/>
-        </w:rPr>
-        <w:t>StatusMovimientoCajaConciliacion</w:t>
-      </w:r>
-      <w:proofErr w:type="spellEnd"/>
-      <w:r>
-        <w:rPr>
-          <w:rFonts w:asciiTheme="majorHAnsi" w:hAnsiTheme="majorHAnsi" w:cstheme="majorHAnsi"/>
-          <w:sz w:val="20"/>
-        </w:rPr>
-        <w:t xml:space="preserve"> ADD CONSTRAINT </w:t>
-      </w:r>
-      <w:proofErr w:type="spellStart"/>
-      <w:r>
-        <w:rPr>
-          <w:rFonts w:asciiTheme="majorHAnsi" w:hAnsiTheme="majorHAnsi" w:cstheme="majorHAnsi"/>
-          <w:sz w:val="20"/>
-        </w:rPr>
-        <w:t>PK_StatusMovimientoCajaConciliacion</w:t>
-      </w:r>
-      <w:proofErr w:type="spellEnd"/>
-      <w:r>
-        <w:rPr>
-          <w:rFonts w:asciiTheme="majorHAnsi" w:hAnsiTheme="majorHAnsi" w:cstheme="majorHAnsi"/>
-          <w:sz w:val="20"/>
-        </w:rPr>
-        <w:t xml:space="preserve"> </w:t>
-      </w:r>
-    </w:p>
-    <w:p>
-      <w:pPr>
-        <w:rPr>
-          <w:rFonts w:asciiTheme="majorHAnsi" w:hAnsiTheme="majorHAnsi" w:cstheme="majorHAnsi"/>
-          <w:sz w:val="20"/>
-        </w:rPr>
-      </w:pPr>
-      <w:r>
-        <w:rPr>
-          <w:rFonts w:asciiTheme="majorHAnsi" w:hAnsiTheme="majorHAnsi" w:cstheme="majorHAnsi"/>
-          <w:sz w:val="20"/>
-        </w:rPr>
-        <w:tab/>
-        <w:t>PRIMARY KEY CLUSTERED (Status)</w:t>
-      </w:r>
-    </w:p>
-    <w:p>
-      <w:pPr>
-        <w:rPr>
-          <w:rFonts w:asciiTheme="majorHAnsi" w:hAnsiTheme="majorHAnsi" w:cstheme="majorHAnsi"/>
-          <w:sz w:val="20"/>
-        </w:rPr>
-      </w:pPr>
-      <w:r>
-        <w:rPr>
-          <w:rFonts w:asciiTheme="majorHAnsi" w:hAnsiTheme="majorHAnsi" w:cstheme="majorHAnsi"/>
-          <w:sz w:val="20"/>
         </w:rPr>
         <w:t>;</w:t>
       </w:r>
@@ -9989,21 +8977,11 @@
       <w:r>
         <w:t xml:space="preserve">ha conciliado de forma automática y aún existan movimientos que no fueron relacionados se ejecutará el proceso de conciliación manual, para que esto ocurra es necesario que el archivo de conciliación manual haya sido cargado al sistema, por lo anterior se requiere una verificación en la que se consulte a la tabla  </w:t>
       </w:r>
-      <w:proofErr w:type="spellStart"/>
       <w:r>
         <w:t>MovimientoCajaConciliacion</w:t>
       </w:r>
-      <w:proofErr w:type="spellEnd"/>
-      <w:r>
-        <w:t xml:space="preserve"> así como su correspondiente status para que todo documento  que no se encuentre en ella pueda ser procesado conforme el flujo de conciliación y en caso contrario el documento no sea procesado (insertado en </w:t>
-      </w:r>
-      <w:proofErr w:type="spellStart"/>
-      <w:r>
-        <w:t>MovimientoCajaConciliacion</w:t>
-      </w:r>
-      <w:proofErr w:type="spellEnd"/>
-      <w:r>
-        <w:t>).</w:t>
+      <w:r>
+        <w:t xml:space="preserve"> así como su correspondiente status para que todo documento  que no se encuentre en ella pueda ser procesado conforme el flujo de conciliación y en caso contrario el documento no sea procesado (insertado en MovimientoCajaConciliacion).</w:t>
       </w:r>
     </w:p>
     <w:p>
@@ -10175,14 +9153,8 @@
       <w:pPr>
         <w:pStyle w:val="Ttulo2"/>
       </w:pPr>
-      <w:proofErr w:type="spellStart"/>
-      <w:r>
-        <w:lastRenderedPageBreak/>
-        <w:t>Transaccionalidad</w:t>
-      </w:r>
-      <w:proofErr w:type="spellEnd"/>
-      <w:r>
-        <w:t xml:space="preserve"> del proceso</w:t>
+      <w:r>
+        <w:t>Transaccionalidad del proceso</w:t>
       </w:r>
     </w:p>
     <w:p>
@@ -10223,11 +9195,9 @@
         </w:numPr>
         <w:jc w:val="both"/>
       </w:pPr>
-      <w:proofErr w:type="spellStart"/>
       <w:r>
         <w:t>CobroPedido</w:t>
       </w:r>
-      <w:proofErr w:type="spellEnd"/>
     </w:p>
     <w:p>
       <w:pPr>
@@ -10238,11 +9208,9 @@
         </w:numPr>
         <w:jc w:val="both"/>
       </w:pPr>
-      <w:proofErr w:type="spellStart"/>
       <w:r>
         <w:t>MovimientoCajaCobro</w:t>
       </w:r>
-      <w:proofErr w:type="spellEnd"/>
     </w:p>
     <w:p>
       <w:pPr>
@@ -10307,6 +9275,7 @@
           <w:u w:val="single"/>
           <w:lang w:val="es-ES"/>
         </w:rPr>
+        <w:lastRenderedPageBreak/>
         <w:drawing>
           <wp:inline distT="0" distB="0" distL="0" distR="0" wp14:anchorId="1B592B58" wp14:editId="74FE8350">
             <wp:extent cx="5612130" cy="5086462"/>
@@ -10443,14 +9412,14 @@
           <w:i w:val="0"/>
         </w:rPr>
       </w:pPr>
-      <w:bookmarkStart w:id="13" w:name="_Toc459043837"/>
+      <w:bookmarkStart w:id="14" w:name="_Toc459043837"/>
       <w:r>
         <w:rPr>
           <w:i w:val="0"/>
         </w:rPr>
         <w:t>Consideraciones y Dependencias</w:t>
       </w:r>
-      <w:bookmarkEnd w:id="13"/>
+      <w:bookmarkEnd w:id="14"/>
     </w:p>
     <w:p>
       <w:pPr>
@@ -10577,6 +9546,7 @@
           <w:sz w:val="20"/>
           <w:szCs w:val="20"/>
         </w:rPr>
+        <w:lastRenderedPageBreak/>
         <w:t>Pendientes los casos de prueba y criterios de aceptación</w:t>
       </w:r>
     </w:p>
@@ -10619,13 +9589,13 @@
         <w:spacing w:before="240" w:after="60"/>
         <w:jc w:val="left"/>
       </w:pPr>
-      <w:bookmarkStart w:id="14" w:name="_Toc412796857"/>
-      <w:bookmarkStart w:id="15" w:name="_Toc459043838"/>
-      <w:bookmarkEnd w:id="14"/>
+      <w:bookmarkStart w:id="15" w:name="_Toc412796857"/>
+      <w:bookmarkStart w:id="16" w:name="_Toc459043838"/>
+      <w:bookmarkEnd w:id="15"/>
       <w:r>
         <w:t>Plan de Actividades</w:t>
       </w:r>
-      <w:bookmarkEnd w:id="15"/>
+      <w:bookmarkEnd w:id="16"/>
     </w:p>
     <w:p>
       <w:pPr>
@@ -11357,19 +10327,8 @@
                 <w:szCs w:val="22"/>
                 <w:lang w:val="es-MX" w:eastAsia="es-MX"/>
               </w:rPr>
-              <w:t xml:space="preserve">2 </w:t>
-            </w:r>
-            <w:proofErr w:type="spellStart"/>
-            <w:r>
-              <w:rPr>
-                <w:rFonts w:ascii="Calibri" w:eastAsia="Times New Roman" w:hAnsi="Calibri" w:cs="Times New Roman"/>
-                <w:sz w:val="22"/>
-                <w:szCs w:val="22"/>
-                <w:lang w:val="es-MX" w:eastAsia="es-MX"/>
-              </w:rPr>
-              <w:t>hrs</w:t>
-            </w:r>
-            <w:proofErr w:type="spellEnd"/>
+              <w:t>2 hrs</w:t>
+            </w:r>
           </w:p>
         </w:tc>
         <w:tc>
@@ -11466,19 +10425,8 @@
                 <w:szCs w:val="22"/>
                 <w:lang w:val="es-MX" w:eastAsia="es-MX"/>
               </w:rPr>
-              <w:t xml:space="preserve">2 </w:t>
-            </w:r>
-            <w:proofErr w:type="spellStart"/>
-            <w:r>
-              <w:rPr>
-                <w:rFonts w:ascii="Calibri" w:eastAsia="Times New Roman" w:hAnsi="Calibri" w:cs="Times New Roman"/>
-                <w:sz w:val="22"/>
-                <w:szCs w:val="22"/>
-                <w:lang w:val="es-MX" w:eastAsia="es-MX"/>
-              </w:rPr>
-              <w:t>hrs</w:t>
-            </w:r>
-            <w:proofErr w:type="spellEnd"/>
+              <w:t>2 hrs</w:t>
+            </w:r>
           </w:p>
         </w:tc>
         <w:tc>
@@ -11575,19 +10523,8 @@
                 <w:szCs w:val="22"/>
                 <w:lang w:val="es-MX" w:eastAsia="es-MX"/>
               </w:rPr>
-              <w:t xml:space="preserve">2 </w:t>
-            </w:r>
-            <w:proofErr w:type="spellStart"/>
-            <w:r>
-              <w:rPr>
-                <w:rFonts w:ascii="Calibri" w:eastAsia="Times New Roman" w:hAnsi="Calibri" w:cs="Times New Roman"/>
-                <w:sz w:val="22"/>
-                <w:szCs w:val="22"/>
-                <w:lang w:val="es-MX" w:eastAsia="es-MX"/>
-              </w:rPr>
-              <w:t>hrs</w:t>
-            </w:r>
-            <w:proofErr w:type="spellEnd"/>
+              <w:t>2 hrs</w:t>
+            </w:r>
           </w:p>
         </w:tc>
         <w:tc>
@@ -11652,39 +10589,8 @@
                 <w:szCs w:val="22"/>
                 <w:lang w:val="es-MX" w:eastAsia="es-MX"/>
               </w:rPr>
-              <w:t xml:space="preserve">Restaurar bases de datos </w:t>
-            </w:r>
-            <w:proofErr w:type="spellStart"/>
-            <w:r>
-              <w:rPr>
-                <w:rFonts w:ascii="Calibri" w:eastAsia="Times New Roman" w:hAnsi="Calibri" w:cs="Times New Roman"/>
-                <w:sz w:val="22"/>
-                <w:szCs w:val="22"/>
-                <w:lang w:val="es-MX" w:eastAsia="es-MX"/>
-              </w:rPr>
-              <w:t>Sigamet</w:t>
-            </w:r>
-            <w:proofErr w:type="spellEnd"/>
-            <w:r>
-              <w:rPr>
-                <w:rFonts w:ascii="Calibri" w:eastAsia="Times New Roman" w:hAnsi="Calibri" w:cs="Times New Roman"/>
-                <w:sz w:val="22"/>
-                <w:szCs w:val="22"/>
-                <w:lang w:val="es-MX" w:eastAsia="es-MX"/>
-              </w:rPr>
-              <w:t xml:space="preserve"> y </w:t>
-            </w:r>
-            <w:proofErr w:type="spellStart"/>
-            <w:r>
-              <w:rPr>
-                <w:rFonts w:ascii="Calibri" w:eastAsia="Times New Roman" w:hAnsi="Calibri" w:cs="Times New Roman"/>
-                <w:sz w:val="22"/>
-                <w:szCs w:val="22"/>
-                <w:lang w:val="es-MX" w:eastAsia="es-MX"/>
-              </w:rPr>
-              <w:t>SigametFinanciero</w:t>
-            </w:r>
-            <w:proofErr w:type="spellEnd"/>
+              <w:t>Restaurar bases de datos Sigamet y SigametFinanciero</w:t>
+            </w:r>
           </w:p>
         </w:tc>
         <w:tc>
@@ -11715,19 +10621,8 @@
                 <w:szCs w:val="22"/>
                 <w:lang w:val="es-MX" w:eastAsia="es-MX"/>
               </w:rPr>
-              <w:t xml:space="preserve">3 </w:t>
-            </w:r>
-            <w:proofErr w:type="spellStart"/>
-            <w:r>
-              <w:rPr>
-                <w:rFonts w:ascii="Calibri" w:eastAsia="Times New Roman" w:hAnsi="Calibri" w:cs="Times New Roman"/>
-                <w:sz w:val="22"/>
-                <w:szCs w:val="22"/>
-                <w:lang w:val="es-MX" w:eastAsia="es-MX"/>
-              </w:rPr>
-              <w:t>hrs</w:t>
-            </w:r>
-            <w:proofErr w:type="spellEnd"/>
+              <w:t>3 hrs</w:t>
+            </w:r>
           </w:p>
         </w:tc>
         <w:tc>
@@ -11824,19 +10719,8 @@
                 <w:szCs w:val="22"/>
                 <w:lang w:val="es-MX" w:eastAsia="es-MX"/>
               </w:rPr>
-              <w:t xml:space="preserve">0 </w:t>
-            </w:r>
-            <w:proofErr w:type="spellStart"/>
-            <w:r>
-              <w:rPr>
-                <w:rFonts w:ascii="Calibri" w:eastAsia="Times New Roman" w:hAnsi="Calibri" w:cs="Times New Roman"/>
-                <w:sz w:val="22"/>
-                <w:szCs w:val="22"/>
-                <w:lang w:val="es-MX" w:eastAsia="es-MX"/>
-              </w:rPr>
-              <w:t>hrs</w:t>
-            </w:r>
-            <w:proofErr w:type="spellEnd"/>
+              <w:t>0 hrs</w:t>
+            </w:r>
           </w:p>
         </w:tc>
         <w:tc>
@@ -11936,20 +10820,8 @@
                 <w:szCs w:val="22"/>
                 <w:lang w:val="es-MX" w:eastAsia="es-MX"/>
               </w:rPr>
-              <w:t xml:space="preserve">.5 </w:t>
-            </w:r>
-            <w:proofErr w:type="spellStart"/>
-            <w:r>
-              <w:rPr>
-                <w:rFonts w:ascii="Calibri" w:eastAsia="Times New Roman" w:hAnsi="Calibri" w:cs="Times New Roman"/>
-                <w:color w:val="000000"/>
-                <w:sz w:val="22"/>
-                <w:szCs w:val="22"/>
-                <w:lang w:val="es-MX" w:eastAsia="es-MX"/>
-              </w:rPr>
-              <w:t>hrs</w:t>
-            </w:r>
-            <w:proofErr w:type="spellEnd"/>
+              <w:t>.5 hrs</w:t>
+            </w:r>
           </w:p>
         </w:tc>
         <w:tc>
@@ -12232,20 +11104,8 @@
                 <w:szCs w:val="22"/>
                 <w:lang w:val="es-MX" w:eastAsia="es-MX"/>
               </w:rPr>
-              <w:t xml:space="preserve">.75 </w:t>
-            </w:r>
-            <w:proofErr w:type="spellStart"/>
-            <w:r>
-              <w:rPr>
-                <w:rFonts w:ascii="Calibri" w:eastAsia="Times New Roman" w:hAnsi="Calibri" w:cs="Times New Roman"/>
-                <w:color w:val="000000"/>
-                <w:sz w:val="22"/>
-                <w:szCs w:val="22"/>
-                <w:lang w:val="es-MX" w:eastAsia="es-MX"/>
-              </w:rPr>
-              <w:t>hrs</w:t>
-            </w:r>
-            <w:proofErr w:type="spellEnd"/>
+              <w:t>.75 hrs</w:t>
+            </w:r>
           </w:p>
         </w:tc>
         <w:tc>
@@ -12397,32 +11257,8 @@
                 <w:szCs w:val="22"/>
                 <w:lang w:val="es-MX" w:eastAsia="es-MX"/>
               </w:rPr>
-              <w:t>Creación de formulario (</w:t>
-            </w:r>
-            <w:proofErr w:type="spellStart"/>
-            <w:r>
-              <w:rPr>
-                <w:rFonts w:ascii="Calibri" w:eastAsia="Times New Roman" w:hAnsi="Calibri" w:cs="Times New Roman"/>
-                <w:color w:val="000000"/>
-                <w:sz w:val="22"/>
-                <w:szCs w:val="22"/>
-                <w:lang w:val="es-MX" w:eastAsia="es-MX"/>
-              </w:rPr>
-              <w:t>layout</w:t>
-            </w:r>
-            <w:proofErr w:type="spellEnd"/>
-            <w:r>
-              <w:rPr>
-                <w:rFonts w:ascii="Calibri" w:eastAsia="Times New Roman" w:hAnsi="Calibri" w:cs="Times New Roman"/>
-                <w:color w:val="000000"/>
-                <w:sz w:val="22"/>
-                <w:szCs w:val="22"/>
-                <w:lang w:val="es-MX" w:eastAsia="es-MX"/>
-              </w:rPr>
-              <w:t>)</w:t>
-            </w:r>
-            <w:bookmarkStart w:id="16" w:name="_GoBack"/>
-            <w:bookmarkEnd w:id="16"/>
+              <w:t>Creación de formulario (layout)</w:t>
+            </w:r>
           </w:p>
         </w:tc>
         <w:tc>
@@ -12455,20 +11291,8 @@
                 <w:szCs w:val="22"/>
                 <w:lang w:val="es-MX" w:eastAsia="es-MX"/>
               </w:rPr>
-              <w:t xml:space="preserve">8 </w:t>
-            </w:r>
-            <w:proofErr w:type="spellStart"/>
-            <w:r>
-              <w:rPr>
-                <w:rFonts w:ascii="Calibri" w:eastAsia="Times New Roman" w:hAnsi="Calibri" w:cs="Times New Roman"/>
-                <w:color w:val="000000"/>
-                <w:sz w:val="22"/>
-                <w:szCs w:val="22"/>
-                <w:lang w:val="es-MX" w:eastAsia="es-MX"/>
-              </w:rPr>
-              <w:t>hrs</w:t>
-            </w:r>
-            <w:proofErr w:type="spellEnd"/>
+              <w:t>8 hrs</w:t>
+            </w:r>
           </w:p>
         </w:tc>
         <w:tc>
@@ -12556,19 +11380,8 @@
                 <w:szCs w:val="22"/>
                 <w:lang w:val="es-MX" w:eastAsia="es-MX"/>
               </w:rPr>
-              <w:t xml:space="preserve">16 </w:t>
-            </w:r>
-            <w:proofErr w:type="spellStart"/>
-            <w:r>
-              <w:rPr>
-                <w:rFonts w:ascii="Calibri" w:eastAsia="Times New Roman" w:hAnsi="Calibri" w:cs="Times New Roman"/>
-                <w:sz w:val="22"/>
-                <w:szCs w:val="22"/>
-                <w:lang w:val="es-MX" w:eastAsia="es-MX"/>
-              </w:rPr>
-              <w:t>hrs</w:t>
-            </w:r>
-            <w:proofErr w:type="spellEnd"/>
+              <w:t>16 hrs</w:t>
+            </w:r>
           </w:p>
         </w:tc>
         <w:tc>
@@ -12666,19 +11479,8 @@
                 <w:szCs w:val="22"/>
                 <w:lang w:val="es-MX" w:eastAsia="es-MX"/>
               </w:rPr>
-              <w:t xml:space="preserve">4 </w:t>
-            </w:r>
-            <w:proofErr w:type="spellStart"/>
-            <w:r>
-              <w:rPr>
-                <w:rFonts w:ascii="Calibri" w:eastAsia="Times New Roman" w:hAnsi="Calibri" w:cs="Times New Roman"/>
-                <w:sz w:val="22"/>
-                <w:szCs w:val="22"/>
-                <w:lang w:val="es-MX" w:eastAsia="es-MX"/>
-              </w:rPr>
-              <w:t>hrs</w:t>
-            </w:r>
-            <w:proofErr w:type="spellEnd"/>
+              <w:t>4 hrs</w:t>
+            </w:r>
           </w:p>
         </w:tc>
         <w:tc>
@@ -12766,19 +11568,8 @@
                 <w:szCs w:val="22"/>
                 <w:lang w:val="es-MX" w:eastAsia="es-MX"/>
               </w:rPr>
-              <w:t xml:space="preserve">10 </w:t>
-            </w:r>
-            <w:proofErr w:type="spellStart"/>
-            <w:r>
-              <w:rPr>
-                <w:rFonts w:ascii="Calibri" w:eastAsia="Times New Roman" w:hAnsi="Calibri" w:cs="Times New Roman"/>
-                <w:sz w:val="22"/>
-                <w:szCs w:val="22"/>
-                <w:lang w:val="es-MX" w:eastAsia="es-MX"/>
-              </w:rPr>
-              <w:t>hrs</w:t>
-            </w:r>
-            <w:proofErr w:type="spellEnd"/>
+              <w:t>10 hrs</w:t>
+            </w:r>
           </w:p>
         </w:tc>
         <w:tc>
@@ -12866,19 +11657,8 @@
                 <w:szCs w:val="22"/>
                 <w:lang w:val="es-MX" w:eastAsia="es-MX"/>
               </w:rPr>
-              <w:t xml:space="preserve">1 </w:t>
-            </w:r>
-            <w:proofErr w:type="spellStart"/>
-            <w:r>
-              <w:rPr>
-                <w:rFonts w:ascii="Calibri" w:eastAsia="Times New Roman" w:hAnsi="Calibri" w:cs="Times New Roman"/>
-                <w:sz w:val="22"/>
-                <w:szCs w:val="22"/>
-                <w:lang w:val="es-MX" w:eastAsia="es-MX"/>
-              </w:rPr>
-              <w:t>hrs</w:t>
-            </w:r>
-            <w:proofErr w:type="spellEnd"/>
+              <w:t>1 hrs</w:t>
+            </w:r>
           </w:p>
         </w:tc>
         <w:tc>
@@ -16991,19 +15771,11 @@
                 <w:rFonts w:ascii="Arial" w:hAnsi="Arial" w:cs="Arial"/>
               </w:rPr>
             </w:pPr>
-            <w:proofErr w:type="spellStart"/>
             <w:r>
               <w:rPr>
                 <w:rFonts w:ascii="Arial" w:hAnsi="Arial" w:cs="Arial"/>
               </w:rPr>
-              <w:t>SolucionConciliacion</w:t>
-            </w:r>
-            <w:proofErr w:type="spellEnd"/>
-            <w:r>
-              <w:rPr>
-                <w:rFonts w:ascii="Arial" w:hAnsi="Arial" w:cs="Arial"/>
-              </w:rPr>
-              <w:t xml:space="preserve"> (paquete de liberación)</w:t>
+              <w:t>SolucionConciliacion (paquete de liberación)</w:t>
             </w:r>
           </w:p>
         </w:tc>
@@ -17349,6 +16121,7 @@
         <w:temporary/>
         <w:showingPlcHdr/>
       </w:sdtPr>
+      <w:sdtEndPr/>
       <w:sdtContent>
         <w:r>
           <w:rPr>
@@ -17367,6 +16140,7 @@
         <w:temporary/>
         <w:showingPlcHdr/>
       </w:sdtPr>
+      <w:sdtEndPr/>
       <w:sdtContent>
         <w:r>
           <w:rPr>
@@ -17385,6 +16159,7 @@
         <w:temporary/>
         <w:showingPlcHdr/>
       </w:sdtPr>
+      <w:sdtEndPr/>
       <w:sdtContent>
         <w:r>
           <w:rPr>
@@ -17411,16 +16186,8 @@
       <w:rPr>
         <w:lang w:val="es-MX"/>
       </w:rPr>
-      <w:t xml:space="preserve">Av. San José N. 8, San Juan </w:t>
+      <w:t>Av. San José N. 8, San Juan Ixhuatepec</w:t>
     </w:r>
-    <w:proofErr w:type="spellStart"/>
-    <w:r>
-      <w:rPr>
-        <w:lang w:val="es-MX"/>
-      </w:rPr>
-      <w:t>Ixhuatepec</w:t>
-    </w:r>
-    <w:proofErr w:type="spellEnd"/>
   </w:p>
 </w:ftr>
 </file>
@@ -17459,6 +16226,7 @@
         <w:temporary/>
         <w:showingPlcHdr/>
       </w:sdtPr>
+      <w:sdtEndPr/>
       <w:sdtContent>
         <w:r>
           <w:rPr>
@@ -17480,6 +16248,7 @@
         <w:temporary/>
         <w:showingPlcHdr/>
       </w:sdtPr>
+      <w:sdtEndPr/>
       <w:sdtContent>
         <w:r>
           <w:rPr>
@@ -17501,6 +16270,7 @@
         <w:temporary/>
         <w:showingPlcHdr/>
       </w:sdtPr>
+      <w:sdtEndPr/>
       <w:sdtContent>
         <w:r>
           <w:rPr>
@@ -23534,6 +22304,7 @@
     <w:rsid w:val="00427F6C"/>
     <w:rsid w:val="004C115A"/>
     <w:rsid w:val="005E5155"/>
+    <w:rsid w:val="006A1231"/>
     <w:rsid w:val="006D754D"/>
     <w:rsid w:val="006E7554"/>
     <w:rsid w:val="00704C15"/>
@@ -23552,6 +22323,7 @@
     <w:rsid w:val="00B72425"/>
     <w:rsid w:val="00C06AA3"/>
     <w:rsid w:val="00C4247E"/>
+    <w:rsid w:val="00CC56F0"/>
     <w:rsid w:val="00CE4256"/>
     <w:rsid w:val="00E642D9"/>
     <w:rsid w:val="00E93969"/>
@@ -24379,7 +23151,7 @@
 </file>
 
 <file path=customXml/itemProps1.xml><?xml version="1.0" encoding="utf-8"?>
-<ds:datastoreItem xmlns:ds="http://schemas.openxmlformats.org/officeDocument/2006/customXml" ds:itemID="{05DA9AB9-2CAA-41C8-90BC-6180A4273F9E}">
+<ds:datastoreItem xmlns:ds="http://schemas.openxmlformats.org/officeDocument/2006/customXml" ds:itemID="{2FBF286F-0112-4A26-A1F1-E12778405645}">
   <ds:schemaRefs>
     <ds:schemaRef ds:uri="http://schemas.openxmlformats.org/officeDocument/2006/bibliography"/>
   </ds:schemaRefs>

</xml_diff>